<commit_message>
everything except Alfa and dom RF
</commit_message>
<xml_diff>
--- a/app/files/spravka.docx
+++ b/app/files/spravka.docx
@@ -2,7 +2,7 @@
 <file path=word/document.xml><?xml version="1.0" encoding="utf-8"?>
 <w:document xmlns:wpc="http://schemas.microsoft.com/office/word/2010/wordprocessingCanvas" xmlns:mc="http://schemas.openxmlformats.org/markup-compatibility/2006" xmlns:o="urn:schemas-microsoft-com:office:office" xmlns:r="http://schemas.openxmlformats.org/officeDocument/2006/relationships" xmlns:m="http://schemas.openxmlformats.org/officeDocument/2006/math" xmlns:v="urn:schemas-microsoft-com:vml" xmlns:wp14="http://schemas.microsoft.com/office/word/2010/wordprocessingDrawing" xmlns:wp="http://schemas.openxmlformats.org/drawingml/2006/wordprocessingDrawing" xmlns:w10="urn:schemas-microsoft-com:office:word" xmlns:w="http://schemas.openxmlformats.org/wordprocessingml/2006/main" xmlns:w14="http://schemas.microsoft.com/office/word/2010/wordml" xmlns:w15="http://schemas.microsoft.com/office/word/2012/wordml" xmlns:wpg="http://schemas.microsoft.com/office/word/2010/wordprocessingGroup" xmlns:wpi="http://schemas.microsoft.com/office/word/2010/wordprocessingInk" xmlns:wne="http://schemas.microsoft.com/office/word/2006/wordml" xmlns:wps="http://schemas.microsoft.com/office/word/2010/wordprocessingShape" mc:Ignorable="w14 w15 wp14">
   <w:body>
-    <w:p>
+    <w:p xmlns:wp14="http://schemas.microsoft.com/office/word/2010/wordml" wp14:textId="77777777">
       <w:pPr>
         <w:spacing w:after="160" w:line="256" w:lineRule="auto"/>
         <w:ind w:left="720"/>
@@ -31,7 +31,7 @@
         <w:t xml:space="preserve"> 2</w:t>
       </w:r>
     </w:p>
-    <w:p>
+    <w:p xmlns:wp14="http://schemas.microsoft.com/office/word/2010/wordml" wp14:textId="77777777">
       <w:pPr>
         <w:spacing w:after="160" w:line="256" w:lineRule="auto"/>
         <w:ind w:left="720"/>
@@ -48,86 +48,84 @@
         <w:t>к паспорту опции</w:t>
       </w:r>
     </w:p>
-    <w:p>
+    <w:p xmlns:wp14="http://schemas.microsoft.com/office/word/2010/wordml" wp14:textId="77777777">
       <w:pPr>
         <w:spacing w:after="160" w:line="259" w:lineRule="auto"/>
         <w:contextualSpacing/>
         <w:rPr>
-          <w:rFonts w:ascii="Tahoma" w:eastAsia="Calibri" w:hAnsi="Tahoma" w:cs="Tahoma"/>
+          <w:rFonts w:ascii="Tahoma" w:hAnsi="Tahoma" w:eastAsia="Calibri" w:cs="Tahoma"/>
           <w:b/>
         </w:rPr>
       </w:pPr>
     </w:p>
-    <w:p>
+    <w:p xmlns:wp14="http://schemas.microsoft.com/office/word/2010/wordml" wp14:textId="77777777">
       <w:pPr>
         <w:spacing w:after="160" w:line="259" w:lineRule="auto"/>
         <w:contextualSpacing/>
         <w:jc w:val="center"/>
         <w:rPr>
-          <w:rFonts w:ascii="Tahoma" w:eastAsia="Calibri" w:hAnsi="Tahoma" w:cs="Tahoma"/>
+          <w:rFonts w:ascii="Tahoma" w:hAnsi="Tahoma" w:eastAsia="Calibri" w:cs="Tahoma"/>
           <w:b/>
         </w:rPr>
       </w:pPr>
       <w:r>
         <w:rPr>
-          <w:rFonts w:ascii="Tahoma" w:eastAsia="Calibri" w:hAnsi="Tahoma" w:cs="Tahoma"/>
+          <w:rFonts w:ascii="Tahoma" w:hAnsi="Tahoma" w:eastAsia="Calibri" w:cs="Tahoma"/>
           <w:b/>
         </w:rPr>
         <w:t>Справка о доходах</w:t>
       </w:r>
     </w:p>
-    <w:p>
+    <w:p xmlns:wp14="http://schemas.microsoft.com/office/word/2010/wordml" wp14:textId="77777777">
       <w:pPr>
         <w:spacing w:after="160" w:line="259" w:lineRule="auto"/>
         <w:contextualSpacing/>
         <w:jc w:val="center"/>
         <w:rPr>
-          <w:rFonts w:ascii="Tahoma" w:eastAsia="Calibri" w:hAnsi="Tahoma" w:cs="Tahoma"/>
-          <w:sz w:val="20"/>
-          <w:szCs w:val="20"/>
-        </w:rPr>
-      </w:pPr>
-    </w:p>
-    <w:p>
+          <w:rFonts w:ascii="Tahoma" w:hAnsi="Tahoma" w:eastAsia="Calibri" w:cs="Tahoma"/>
+          <w:sz w:val="20"/>
+          <w:szCs w:val="20"/>
+        </w:rPr>
+      </w:pPr>
+    </w:p>
+    <w:p xmlns:wp14="http://schemas.microsoft.com/office/word/2010/wordml" wp14:textId="18485CF5">
       <w:pPr>
         <w:spacing w:after="160" w:line="259" w:lineRule="auto"/>
         <w:contextualSpacing/>
         <w:rPr>
-          <w:rFonts w:ascii="Tahoma" w:eastAsia="Calibri" w:hAnsi="Tahoma" w:cs="Tahoma"/>
-          <w:bCs/>
-          <w:sz w:val="20"/>
-          <w:szCs w:val="20"/>
-        </w:rPr>
-      </w:pPr>
-      <w:r>
-        <w:rPr>
-          <w:rFonts w:ascii="Tahoma" w:eastAsia="Calibri" w:hAnsi="Tahoma" w:cs="Tahoma"/>
-          <w:bCs/>
-          <w:sz w:val="20"/>
-          <w:szCs w:val="20"/>
-        </w:rPr>
-        <w:t>Дата выдачи справки «___»__________20__ г.</w:t>
-      </w:r>
-    </w:p>
-    <w:p>
+          <w:rFonts w:ascii="Tahoma" w:hAnsi="Tahoma" w:eastAsia="Calibri" w:cs="Tahoma"/>
+          <w:sz w:val="20"/>
+          <w:szCs w:val="20"/>
+        </w:rPr>
+      </w:pPr>
+      <w:r>
+        <w:rPr>
+          <w:rFonts w:ascii="Tahoma" w:hAnsi="Tahoma" w:eastAsia="Calibri" w:cs="Tahoma"/>
+          <w:sz w:val="20"/>
+          <w:szCs w:val="20"/>
+        </w:rPr>
+        <w:t>Дата выдачи справки «{{число}}» {{месяц}} 20{{год}} г.</w:t>
+      </w:r>
+    </w:p>
+    <w:p xmlns:wp14="http://schemas.microsoft.com/office/word/2010/wordml" wp14:textId="77777777">
       <w:pPr>
         <w:spacing w:after="0" w:line="240" w:lineRule="auto"/>
         <w:ind w:firstLine="708"/>
         <w:jc w:val="both"/>
         <w:rPr>
-          <w:rFonts w:ascii="Tahoma" w:eastAsia="Calibri" w:hAnsi="Tahoma" w:cs="Tahoma"/>
-          <w:sz w:val="20"/>
-          <w:szCs w:val="20"/>
-        </w:rPr>
-      </w:pPr>
-    </w:p>
-    <w:p>
+          <w:rFonts w:ascii="Tahoma" w:hAnsi="Tahoma" w:eastAsia="Calibri" w:cs="Tahoma"/>
+          <w:sz w:val="20"/>
+          <w:szCs w:val="20"/>
+        </w:rPr>
+      </w:pPr>
+    </w:p>
+    <w:p xmlns:wp14="http://schemas.microsoft.com/office/word/2010/wordml" wp14:textId="25DCCF7B">
       <w:pPr>
         <w:spacing w:after="0" w:line="240" w:lineRule="auto"/>
         <w:ind w:firstLine="708"/>
         <w:jc w:val="both"/>
         <w:rPr>
-          <w:rFonts w:ascii="Tahoma" w:eastAsia="Times New Roman" w:hAnsi="Tahoma" w:cs="Tahoma"/>
+          <w:rFonts w:ascii="Tahoma" w:hAnsi="Tahoma" w:eastAsia="Times New Roman" w:cs="Tahoma"/>
           <w:sz w:val="20"/>
           <w:szCs w:val="20"/>
           <w:lang w:eastAsia="ru-RU"/>
@@ -135,20 +133,20 @@
       </w:pPr>
       <w:r>
         <w:rPr>
-          <w:rFonts w:ascii="Tahoma" w:eastAsia="Times New Roman" w:hAnsi="Tahoma" w:cs="Tahoma"/>
+          <w:rFonts w:ascii="Tahoma" w:hAnsi="Tahoma" w:eastAsia="Times New Roman" w:cs="Tahoma"/>
           <w:sz w:val="20"/>
           <w:szCs w:val="20"/>
           <w:lang w:eastAsia="ru-RU"/>
         </w:rPr>
-        <w:t>Дана работнику _________________________________________________________________</w:t>
-      </w:r>
-    </w:p>
-    <w:p>
+        <w:t>Дана работнику  {{ФИО}}</w:t>
+      </w:r>
+    </w:p>
+    <w:p xmlns:wp14="http://schemas.microsoft.com/office/word/2010/wordml" wp14:textId="77777777" wp14:noSpellErr="1">
       <w:pPr>
         <w:spacing w:after="0" w:line="240" w:lineRule="auto"/>
         <w:jc w:val="both"/>
         <w:rPr>
-          <w:rFonts w:ascii="Tahoma" w:eastAsia="Times New Roman" w:hAnsi="Tahoma" w:cs="Tahoma"/>
+          <w:rFonts w:ascii="Tahoma" w:hAnsi="Tahoma" w:eastAsia="Times New Roman" w:cs="Tahoma"/>
           <w:sz w:val="20"/>
           <w:szCs w:val="20"/>
           <w:lang w:eastAsia="ru-RU"/>
@@ -156,39 +154,30 @@
       </w:pPr>
       <w:r>
         <w:rPr>
-          <w:rFonts w:ascii="Tahoma" w:eastAsia="Times New Roman" w:hAnsi="Tahoma" w:cs="Tahoma"/>
+          <w:rFonts w:ascii="Tahoma" w:hAnsi="Tahoma" w:eastAsia="Times New Roman" w:cs="Tahoma"/>
           <w:sz w:val="20"/>
           <w:szCs w:val="20"/>
           <w:lang w:eastAsia="ru-RU"/>
         </w:rPr>
-        <w:t>__________________________________________________________________________</w:t>
-      </w:r>
-      <w:r>
-        <w:rPr>
-          <w:rFonts w:ascii="Tahoma" w:eastAsia="Times New Roman" w:hAnsi="Tahoma" w:cs="Tahoma"/>
+        <w:softHyphen/>
+      </w:r>
+      <w:r>
+        <w:rPr>
+          <w:rFonts w:ascii="Tahoma" w:hAnsi="Tahoma" w:eastAsia="Times New Roman" w:cs="Tahoma"/>
           <w:sz w:val="20"/>
           <w:szCs w:val="20"/>
           <w:lang w:eastAsia="ru-RU"/>
         </w:rPr>
         <w:softHyphen/>
-      </w:r>
-      <w:r>
-        <w:rPr>
-          <w:rFonts w:ascii="Tahoma" w:eastAsia="Times New Roman" w:hAnsi="Tahoma" w:cs="Tahoma"/>
-          <w:sz w:val="20"/>
-          <w:szCs w:val="20"/>
-          <w:lang w:eastAsia="ru-RU"/>
-        </w:rPr>
-        <w:softHyphen/>
-        <w:t>____ (Ф.И.О.)</w:t>
-      </w:r>
-    </w:p>
-    <w:p>
+        <w:t xml:space="preserve"> (Ф.И.О.)</w:t>
+      </w:r>
+    </w:p>
+    <w:p xmlns:wp14="http://schemas.microsoft.com/office/word/2010/wordml" wp14:textId="3270B9EE">
       <w:pPr>
         <w:spacing w:after="0" w:line="240" w:lineRule="auto"/>
         <w:jc w:val="both"/>
         <w:rPr>
-          <w:rFonts w:ascii="Tahoma" w:eastAsia="Times New Roman" w:hAnsi="Tahoma" w:cs="Tahoma"/>
+          <w:rFonts w:ascii="Tahoma" w:hAnsi="Tahoma" w:eastAsia="Times New Roman" w:cs="Tahoma"/>
           <w:sz w:val="20"/>
           <w:szCs w:val="20"/>
           <w:lang w:eastAsia="ru-RU"/>
@@ -196,20 +185,20 @@
       </w:pPr>
       <w:r>
         <w:rPr>
-          <w:rFonts w:ascii="Tahoma" w:eastAsia="Times New Roman" w:hAnsi="Tahoma" w:cs="Tahoma"/>
+          <w:rFonts w:ascii="Tahoma" w:hAnsi="Tahoma" w:eastAsia="Times New Roman" w:cs="Tahoma"/>
           <w:sz w:val="20"/>
           <w:szCs w:val="20"/>
           <w:lang w:eastAsia="ru-RU"/>
         </w:rPr>
-        <w:t xml:space="preserve">____________________ (ИНН) </w:t>
-      </w:r>
-    </w:p>
-    <w:p>
+        <w:t xml:space="preserve">{{ИНН}}(ИНН) </w:t>
+      </w:r>
+    </w:p>
+    <w:p xmlns:wp14="http://schemas.microsoft.com/office/word/2010/wordml" wp14:textId="6C4C882A">
       <w:pPr>
         <w:spacing w:after="0" w:line="240" w:lineRule="auto"/>
         <w:jc w:val="both"/>
         <w:rPr>
-          <w:rFonts w:ascii="Tahoma" w:eastAsia="Times New Roman" w:hAnsi="Tahoma" w:cs="Tahoma"/>
+          <w:rFonts w:ascii="Tahoma" w:hAnsi="Tahoma" w:eastAsia="Times New Roman" w:cs="Tahoma"/>
           <w:sz w:val="20"/>
           <w:szCs w:val="20"/>
           <w:lang w:eastAsia="ru-RU"/>
@@ -217,20 +206,40 @@
       </w:pPr>
       <w:r>
         <w:rPr>
-          <w:rFonts w:ascii="Tahoma" w:eastAsia="Times New Roman" w:hAnsi="Tahoma" w:cs="Tahoma"/>
+          <w:rFonts w:ascii="Tahoma" w:hAnsi="Tahoma" w:eastAsia="Times New Roman" w:cs="Tahoma"/>
           <w:sz w:val="20"/>
           <w:szCs w:val="20"/>
           <w:lang w:eastAsia="ru-RU"/>
         </w:rPr>
-        <w:t xml:space="preserve">о том, что работник постоянно работает с «_____» __________________ _________ г. </w:t>
-      </w:r>
-    </w:p>
-    <w:p>
+        <w:t>о том, что работник постоянно работает с «{{число работы}</w:t>
+      </w:r>
+      <w:proofErr w:type="gramStart"/>
+      <w:r>
+        <w:rPr>
+          <w:rFonts w:ascii="Tahoma" w:hAnsi="Tahoma" w:eastAsia="Times New Roman" w:cs="Tahoma"/>
+          <w:sz w:val="20"/>
+          <w:szCs w:val="20"/>
+          <w:lang w:eastAsia="ru-RU"/>
+        </w:rPr>
+        <w:t>}»{</w:t>
+      </w:r>
+      <w:proofErr w:type="gramEnd"/>
+      <w:r>
+        <w:rPr>
+          <w:rFonts w:ascii="Tahoma" w:hAnsi="Tahoma" w:eastAsia="Times New Roman" w:cs="Tahoma"/>
+          <w:sz w:val="20"/>
+          <w:szCs w:val="20"/>
+          <w:lang w:eastAsia="ru-RU"/>
+        </w:rPr>
+        <w:t xml:space="preserve">{м.работы}} {{г.работы}}г. </w:t>
+      </w:r>
+    </w:p>
+    <w:p xmlns:wp14="http://schemas.microsoft.com/office/word/2010/wordml" wp14:textId="3D32AA59">
       <w:pPr>
         <w:spacing w:after="0" w:line="240" w:lineRule="auto"/>
         <w:jc w:val="both"/>
         <w:rPr>
-          <w:rFonts w:ascii="Tahoma" w:eastAsia="Times New Roman" w:hAnsi="Tahoma" w:cs="Tahoma"/>
+          <w:rFonts w:ascii="Tahoma" w:hAnsi="Tahoma" w:eastAsia="Times New Roman" w:cs="Tahoma"/>
           <w:sz w:val="20"/>
           <w:szCs w:val="20"/>
           <w:lang w:eastAsia="ru-RU"/>
@@ -238,20 +247,20 @@
       </w:pPr>
       <w:r>
         <w:rPr>
-          <w:rFonts w:ascii="Tahoma" w:eastAsia="Times New Roman" w:hAnsi="Tahoma" w:cs="Tahoma"/>
+          <w:rFonts w:ascii="Tahoma" w:hAnsi="Tahoma" w:eastAsia="Times New Roman" w:cs="Tahoma"/>
           <w:sz w:val="20"/>
           <w:szCs w:val="20"/>
           <w:lang w:eastAsia="ru-RU"/>
         </w:rPr>
-        <w:t>в должности ________________________________________________________________________ в</w:t>
-      </w:r>
-    </w:p>
-    <w:p>
+        <w:t>в должности {{должность}} в</w:t>
+      </w:r>
+    </w:p>
+    <w:p xmlns:wp14="http://schemas.microsoft.com/office/word/2010/wordml" wp14:textId="77777777">
       <w:pPr>
         <w:spacing w:after="0" w:line="240" w:lineRule="auto"/>
         <w:jc w:val="both"/>
         <w:rPr>
-          <w:rFonts w:ascii="Tahoma" w:eastAsia="Times New Roman" w:hAnsi="Tahoma" w:cs="Tahoma"/>
+          <w:rFonts w:ascii="Tahoma" w:hAnsi="Tahoma" w:eastAsia="Times New Roman" w:cs="Tahoma"/>
           <w:sz w:val="20"/>
           <w:szCs w:val="20"/>
           <w:lang w:eastAsia="ru-RU"/>
@@ -269,12 +278,13 @@
         <w:gridCol w:w="4324"/>
         <w:gridCol w:w="5025"/>
       </w:tblGrid>
-      <w:tr>
+      <w:tr xmlns:wp14="http://schemas.microsoft.com/office/word/2010/wordml" wp14:textId="77777777">
         <w:tc>
           <w:tcPr>
             <w:tcW w:w="4324" w:type="dxa"/>
-          </w:tcPr>
-          <w:p>
+            <w:tcMar/>
+          </w:tcPr>
+          <w:p wp14:textId="77777777">
             <w:pPr>
               <w:jc w:val="both"/>
               <w:rPr>
@@ -292,7 +302,7 @@
               <w:t xml:space="preserve">Полное наименование организации/ </w:t>
             </w:r>
           </w:p>
-          <w:p>
+          <w:p wp14:textId="77777777">
             <w:pPr>
               <w:jc w:val="both"/>
               <w:rPr>
@@ -314,8 +324,9 @@
         <w:tc>
           <w:tcPr>
             <w:tcW w:w="5025" w:type="dxa"/>
-          </w:tcPr>
-          <w:p>
+            <w:tcMar/>
+          </w:tcPr>
+          <w:p wp14:textId="586CA340">
             <w:pPr>
               <w:jc w:val="both"/>
               <w:rPr>
@@ -324,8 +335,16 @@
                 <w:szCs w:val="20"/>
               </w:rPr>
             </w:pPr>
-          </w:p>
-          <w:p>
+            <w:r>
+              <w:rPr>
+                <w:rFonts w:ascii="Tahoma" w:hAnsi="Tahoma" w:cs="Tahoma"/>
+                <w:sz w:val="20"/>
+                <w:szCs w:val="20"/>
+              </w:rPr>
+              <w:t>{{наимен орги}}</w:t>
+            </w:r>
+          </w:p>
+          <w:p wp14:textId="77777777">
             <w:pPr>
               <w:jc w:val="both"/>
               <w:rPr>
@@ -337,12 +356,13 @@
           </w:p>
         </w:tc>
       </w:tr>
-      <w:tr>
+      <w:tr xmlns:wp14="http://schemas.microsoft.com/office/word/2010/wordml" wp14:textId="77777777">
         <w:tc>
           <w:tcPr>
             <w:tcW w:w="4324" w:type="dxa"/>
-          </w:tcPr>
-          <w:p>
+            <w:tcMar/>
+          </w:tcPr>
+          <w:p wp14:textId="77777777">
             <w:pPr>
               <w:jc w:val="both"/>
               <w:rPr>
@@ -364,8 +384,9 @@
         <w:tc>
           <w:tcPr>
             <w:tcW w:w="5025" w:type="dxa"/>
-          </w:tcPr>
-          <w:p>
+            <w:tcMar/>
+          </w:tcPr>
+          <w:p wp14:textId="78C7E4C5">
             <w:pPr>
               <w:jc w:val="both"/>
               <w:rPr>
@@ -374,15 +395,24 @@
                 <w:szCs w:val="20"/>
               </w:rPr>
             </w:pPr>
+            <w:r>
+              <w:rPr>
+                <w:rFonts w:ascii="Tahoma" w:hAnsi="Tahoma" w:cs="Tahoma"/>
+                <w:sz w:val="20"/>
+                <w:szCs w:val="20"/>
+              </w:rPr>
+              <w:t>{{ИНН}}</w:t>
+            </w:r>
           </w:p>
         </w:tc>
       </w:tr>
-      <w:tr>
+      <w:tr xmlns:wp14="http://schemas.microsoft.com/office/word/2010/wordml" wp14:textId="77777777">
         <w:tc>
           <w:tcPr>
             <w:tcW w:w="4324" w:type="dxa"/>
-          </w:tcPr>
-          <w:p>
+            <w:tcMar/>
+          </w:tcPr>
+          <w:p wp14:textId="77777777">
             <w:pPr>
               <w:jc w:val="both"/>
               <w:rPr>
@@ -400,7 +430,7 @@
               <w:t>Банковские реквизиты</w:t>
             </w:r>
           </w:p>
-          <w:p>
+          <w:p wp14:textId="77777777">
             <w:pPr>
               <w:jc w:val="both"/>
               <w:rPr>
@@ -422,8 +452,9 @@
         <w:tc>
           <w:tcPr>
             <w:tcW w:w="5025" w:type="dxa"/>
-          </w:tcPr>
-          <w:p>
+            <w:tcMar/>
+          </w:tcPr>
+          <w:p wp14:textId="3B62CA2A">
             <w:pPr>
               <w:jc w:val="both"/>
               <w:rPr>
@@ -432,8 +463,16 @@
                 <w:szCs w:val="20"/>
               </w:rPr>
             </w:pPr>
-          </w:p>
-          <w:p>
+            <w:r>
+              <w:rPr>
+                <w:rFonts w:ascii="Tahoma" w:hAnsi="Tahoma" w:cs="Tahoma"/>
+                <w:sz w:val="20"/>
+                <w:szCs w:val="20"/>
+              </w:rPr>
+              <w:t>{{реквизиты банка}}</w:t>
+            </w:r>
+          </w:p>
+          <w:p wp14:textId="77777777">
             <w:pPr>
               <w:jc w:val="both"/>
               <w:rPr>
@@ -445,12 +484,13 @@
           </w:p>
         </w:tc>
       </w:tr>
-      <w:tr>
+      <w:tr xmlns:wp14="http://schemas.microsoft.com/office/word/2010/wordml" wp14:textId="77777777">
         <w:tc>
           <w:tcPr>
             <w:tcW w:w="4324" w:type="dxa"/>
-          </w:tcPr>
-          <w:p>
+            <w:tcMar/>
+          </w:tcPr>
+          <w:p wp14:textId="77777777">
             <w:pPr>
               <w:jc w:val="both"/>
               <w:rPr>
@@ -472,8 +512,9 @@
         <w:tc>
           <w:tcPr>
             <w:tcW w:w="5025" w:type="dxa"/>
-          </w:tcPr>
-          <w:p>
+            <w:tcMar/>
+          </w:tcPr>
+          <w:p wp14:textId="5677CD7B">
             <w:pPr>
               <w:jc w:val="both"/>
               <w:rPr>
@@ -482,15 +523,24 @@
                 <w:szCs w:val="20"/>
               </w:rPr>
             </w:pPr>
+            <w:r>
+              <w:rPr>
+                <w:rFonts w:ascii="Tahoma" w:hAnsi="Tahoma" w:cs="Tahoma"/>
+                <w:sz w:val="20"/>
+                <w:szCs w:val="20"/>
+              </w:rPr>
+              <w:t>{{адрес}}</w:t>
+            </w:r>
           </w:p>
         </w:tc>
       </w:tr>
-      <w:tr>
+      <w:tr xmlns:wp14="http://schemas.microsoft.com/office/word/2010/wordml" wp14:textId="77777777">
         <w:tc>
           <w:tcPr>
             <w:tcW w:w="4324" w:type="dxa"/>
-          </w:tcPr>
-          <w:p>
+            <w:tcMar/>
+          </w:tcPr>
+          <w:p wp14:textId="77777777">
             <w:pPr>
               <w:jc w:val="both"/>
               <w:rPr>
@@ -512,8 +562,9 @@
         <w:tc>
           <w:tcPr>
             <w:tcW w:w="5025" w:type="dxa"/>
-          </w:tcPr>
-          <w:p>
+            <w:tcMar/>
+          </w:tcPr>
+          <w:p wp14:textId="02D8B0AA">
             <w:pPr>
               <w:jc w:val="both"/>
               <w:rPr>
@@ -522,15 +573,24 @@
                 <w:szCs w:val="20"/>
               </w:rPr>
             </w:pPr>
+            <w:r>
+              <w:rPr>
+                <w:rFonts w:ascii="Tahoma" w:hAnsi="Tahoma" w:cs="Tahoma"/>
+                <w:sz w:val="20"/>
+                <w:szCs w:val="20"/>
+              </w:rPr>
+              <w:t>{{сайт}}</w:t>
+            </w:r>
           </w:p>
         </w:tc>
       </w:tr>
-      <w:tr>
+      <w:tr xmlns:wp14="http://schemas.microsoft.com/office/word/2010/wordml" wp14:textId="77777777">
         <w:tc>
           <w:tcPr>
             <w:tcW w:w="4324" w:type="dxa"/>
-          </w:tcPr>
-          <w:p>
+            <w:tcMar/>
+          </w:tcPr>
+          <w:p wp14:textId="77777777">
             <w:pPr>
               <w:jc w:val="both"/>
               <w:rPr>
@@ -561,8 +621,9 @@
         <w:tc>
           <w:tcPr>
             <w:tcW w:w="5025" w:type="dxa"/>
-          </w:tcPr>
-          <w:p>
+            <w:tcMar/>
+          </w:tcPr>
+          <w:p wp14:textId="7B90EC54">
             <w:pPr>
               <w:jc w:val="both"/>
               <w:rPr>
@@ -571,15 +632,24 @@
                 <w:szCs w:val="20"/>
               </w:rPr>
             </w:pPr>
+            <w:r>
+              <w:rPr>
+                <w:rFonts w:ascii="Tahoma" w:hAnsi="Tahoma" w:cs="Tahoma"/>
+                <w:sz w:val="20"/>
+                <w:szCs w:val="20"/>
+              </w:rPr>
+              <w:t>{{email}}</w:t>
+            </w:r>
           </w:p>
         </w:tc>
       </w:tr>
-      <w:tr>
+      <w:tr xmlns:wp14="http://schemas.microsoft.com/office/word/2010/wordml" wp14:textId="77777777">
         <w:tc>
           <w:tcPr>
             <w:tcW w:w="4324" w:type="dxa"/>
-          </w:tcPr>
-          <w:p>
+            <w:tcMar/>
+          </w:tcPr>
+          <w:p wp14:textId="77777777">
             <w:pPr>
               <w:jc w:val="both"/>
               <w:rPr>
@@ -597,7 +667,7 @@
               <w:t>Телефон отдела кадров</w:t>
             </w:r>
           </w:p>
-          <w:p>
+          <w:p wp14:textId="77777777">
             <w:pPr>
               <w:jc w:val="both"/>
               <w:rPr>
@@ -615,7 +685,7 @@
               <w:t>Телефон бухгалтерии</w:t>
             </w:r>
           </w:p>
-          <w:p>
+          <w:p wp14:textId="77777777">
             <w:pPr>
               <w:jc w:val="both"/>
               <w:rPr>
@@ -637,8 +707,9 @@
         <w:tc>
           <w:tcPr>
             <w:tcW w:w="5025" w:type="dxa"/>
-          </w:tcPr>
-          <w:p>
+            <w:tcMar/>
+          </w:tcPr>
+          <w:p wp14:noSpellErr="1" wp14:textId="491490E3">
             <w:pPr>
               <w:jc w:val="both"/>
               <w:rPr>
@@ -648,8 +719,9 @@
               </w:rPr>
             </w:pPr>
           </w:p>
-          <w:p>
-            <w:pPr>
+          <w:p wp14:textId="4E828E7D">
+            <w:pPr>
+              <w:pStyle w:val="a"/>
               <w:jc w:val="both"/>
               <w:rPr>
                 <w:rFonts w:ascii="Tahoma" w:hAnsi="Tahoma" w:cs="Tahoma"/>
@@ -657,32 +729,51 @@
                 <w:szCs w:val="20"/>
               </w:rPr>
             </w:pPr>
+          </w:p>
+          <w:p wp14:textId="4437E065">
+            <w:pPr>
+              <w:pStyle w:val="a"/>
+              <w:jc w:val="both"/>
+              <w:rPr>
+                <w:rFonts w:ascii="Tahoma" w:hAnsi="Tahoma" w:cs="Tahoma"/>
+                <w:sz w:val="20"/>
+                <w:szCs w:val="20"/>
+              </w:rPr>
+            </w:pPr>
+            <w:r>
+              <w:rPr>
+                <w:rFonts w:ascii="Tahoma" w:hAnsi="Tahoma" w:cs="Tahoma"/>
+                <w:sz w:val="20"/>
+                <w:szCs w:val="20"/>
+              </w:rPr>
+              <w:t>{{телефон}}</w:t>
+            </w:r>
           </w:p>
         </w:tc>
       </w:tr>
     </w:tbl>
-    <w:p>
+    <w:p xmlns:wp14="http://schemas.microsoft.com/office/word/2010/wordml" wp14:textId="77777777">
       <w:pPr>
         <w:spacing w:after="0" w:line="240" w:lineRule="auto"/>
         <w:rPr>
-          <w:rFonts w:ascii="Tahoma" w:eastAsia="Calibri" w:hAnsi="Tahoma" w:cs="Tahoma"/>
-          <w:sz w:val="20"/>
-          <w:szCs w:val="20"/>
-        </w:rPr>
-      </w:pPr>
-    </w:p>
-    <w:p>
+          <w:rFonts w:ascii="Tahoma" w:hAnsi="Tahoma" w:eastAsia="Calibri" w:cs="Tahoma"/>
+          <w:sz w:val="20"/>
+          <w:szCs w:val="20"/>
+        </w:rPr>
+      </w:pPr>
+    </w:p>
+    <w:p xmlns:wp14="http://schemas.microsoft.com/office/word/2010/wordml" wp14:textId="77777777">
       <w:pPr>
         <w:spacing w:after="0" w:line="240" w:lineRule="auto"/>
         <w:rPr>
-          <w:rFonts w:ascii="Tahoma" w:eastAsia="Calibri" w:hAnsi="Tahoma" w:cs="Tahoma"/>
-          <w:sz w:val="20"/>
-          <w:szCs w:val="20"/>
-        </w:rPr>
-      </w:pPr>
-      <w:r>
-        <w:rPr>
-          <w:rFonts w:ascii="Tahoma" w:eastAsia="Calibri" w:hAnsi="Tahoma" w:cs="Tahoma"/>
+          <w:rFonts w:ascii="Tahoma" w:hAnsi="Tahoma" w:eastAsia="Calibri" w:cs="Tahoma"/>
+          <w:sz w:val="20"/>
+          <w:szCs w:val="20"/>
+        </w:rPr>
+      </w:pPr>
+      <w:r>
+        <w:rPr>
+          <w:rFonts w:ascii="Tahoma" w:hAnsi="Tahoma" w:eastAsia="Calibri" w:cs="Tahoma"/>
           <w:sz w:val="20"/>
           <w:szCs w:val="20"/>
         </w:rPr>
@@ -702,12 +793,13 @@
         <w:gridCol w:w="1541"/>
         <w:gridCol w:w="4889"/>
       </w:tblGrid>
-      <w:tr>
+      <w:tr xmlns:wp14="http://schemas.microsoft.com/office/word/2010/wordml" wp14:textId="77777777">
         <w:tc>
           <w:tcPr>
             <w:tcW w:w="567" w:type="dxa"/>
-          </w:tcPr>
-          <w:p>
+            <w:tcMar/>
+          </w:tcPr>
+          <w:p wp14:textId="77777777">
             <w:pPr>
               <w:rPr>
                 <w:rFonts w:ascii="Tahoma" w:hAnsi="Tahoma" w:cs="Tahoma"/>
@@ -728,8 +820,9 @@
         <w:tc>
           <w:tcPr>
             <w:tcW w:w="2352" w:type="dxa"/>
-          </w:tcPr>
-          <w:p>
+            <w:tcMar/>
+          </w:tcPr>
+          <w:p wp14:textId="77777777">
             <w:pPr>
               <w:rPr>
                 <w:rFonts w:ascii="Tahoma" w:hAnsi="Tahoma" w:cs="Tahoma"/>
@@ -750,8 +843,9 @@
         <w:tc>
           <w:tcPr>
             <w:tcW w:w="1541" w:type="dxa"/>
-          </w:tcPr>
-          <w:p>
+            <w:tcMar/>
+          </w:tcPr>
+          <w:p wp14:textId="77777777">
             <w:pPr>
               <w:rPr>
                 <w:rFonts w:ascii="Tahoma" w:hAnsi="Tahoma" w:cs="Tahoma"/>
@@ -772,8 +866,9 @@
         <w:tc>
           <w:tcPr>
             <w:tcW w:w="4889" w:type="dxa"/>
-          </w:tcPr>
-          <w:p>
+            <w:tcMar/>
+          </w:tcPr>
+          <w:p wp14:textId="77777777">
             <w:pPr>
               <w:rPr>
                 <w:rFonts w:ascii="Tahoma" w:hAnsi="Tahoma" w:cs="Tahoma"/>
@@ -800,12 +895,13 @@
           </w:p>
         </w:tc>
       </w:tr>
-      <w:tr>
+      <w:tr xmlns:wp14="http://schemas.microsoft.com/office/word/2010/wordml" wp14:textId="77777777">
         <w:tc>
           <w:tcPr>
             <w:tcW w:w="567" w:type="dxa"/>
-          </w:tcPr>
-          <w:p>
+            <w:tcMar/>
+          </w:tcPr>
+          <w:p wp14:textId="77777777">
             <w:pPr>
               <w:rPr>
                 <w:rFonts w:ascii="Tahoma" w:hAnsi="Tahoma" w:cs="Tahoma"/>
@@ -826,52 +922,80 @@
         <w:tc>
           <w:tcPr>
             <w:tcW w:w="2352" w:type="dxa"/>
-          </w:tcPr>
-          <w:p>
-            <w:pPr>
-              <w:rPr>
-                <w:rFonts w:ascii="Tahoma" w:hAnsi="Tahoma" w:cs="Tahoma"/>
-                <w:sz w:val="20"/>
-                <w:szCs w:val="20"/>
-              </w:rPr>
-            </w:pPr>
+            <w:tcMar/>
+          </w:tcPr>
+          <w:p wp14:textId="4D1ADE81">
+            <w:pPr>
+              <w:rPr>
+                <w:rFonts w:ascii="Tahoma" w:hAnsi="Tahoma" w:cs="Tahoma"/>
+                <w:sz w:val="20"/>
+                <w:szCs w:val="20"/>
+              </w:rPr>
+            </w:pPr>
+            <w:r>
+              <w:rPr>
+                <w:rFonts w:ascii="Tahoma" w:hAnsi="Tahoma" w:cs="Tahoma"/>
+                <w:sz w:val="20"/>
+                <w:szCs w:val="20"/>
+              </w:rPr>
+              <w:t>{{м1}}</w:t>
+            </w:r>
           </w:p>
         </w:tc>
         <w:tc>
           <w:tcPr>
             <w:tcW w:w="1541" w:type="dxa"/>
-          </w:tcPr>
-          <w:p>
-            <w:pPr>
-              <w:rPr>
-                <w:rFonts w:ascii="Tahoma" w:hAnsi="Tahoma" w:cs="Tahoma"/>
-                <w:sz w:val="20"/>
-                <w:szCs w:val="20"/>
-              </w:rPr>
-            </w:pPr>
+            <w:tcMar/>
+          </w:tcPr>
+          <w:p wp14:textId="0F3972DD">
+            <w:pPr>
+              <w:rPr>
+                <w:rFonts w:ascii="Tahoma" w:hAnsi="Tahoma" w:cs="Tahoma"/>
+                <w:sz w:val="20"/>
+                <w:szCs w:val="20"/>
+              </w:rPr>
+            </w:pPr>
+            <w:r>
+              <w:rPr>
+                <w:rFonts w:ascii="Tahoma" w:hAnsi="Tahoma" w:cs="Tahoma"/>
+                <w:sz w:val="20"/>
+                <w:szCs w:val="20"/>
+              </w:rPr>
+              <w:t>{{г1}}</w:t>
+            </w:r>
           </w:p>
         </w:tc>
         <w:tc>
           <w:tcPr>
             <w:tcW w:w="4889" w:type="dxa"/>
-          </w:tcPr>
-          <w:p>
-            <w:pPr>
-              <w:rPr>
-                <w:rFonts w:ascii="Tahoma" w:hAnsi="Tahoma" w:cs="Tahoma"/>
-                <w:sz w:val="20"/>
-                <w:szCs w:val="20"/>
-              </w:rPr>
-            </w:pPr>
+            <w:tcMar/>
+          </w:tcPr>
+          <w:p wp14:textId="73D6D973">
+            <w:pPr>
+              <w:rPr>
+                <w:rFonts w:ascii="Tahoma" w:hAnsi="Tahoma" w:cs="Tahoma"/>
+                <w:sz w:val="20"/>
+                <w:szCs w:val="20"/>
+              </w:rPr>
+            </w:pPr>
+            <w:r>
+              <w:rPr>
+                <w:rFonts w:ascii="Tahoma" w:hAnsi="Tahoma" w:cs="Tahoma"/>
+                <w:sz w:val="20"/>
+                <w:szCs w:val="20"/>
+              </w:rPr>
+              <w:t>{{сумма денег}}</w:t>
+            </w:r>
           </w:p>
         </w:tc>
       </w:tr>
-      <w:tr>
+      <w:tr xmlns:wp14="http://schemas.microsoft.com/office/word/2010/wordml" wp14:textId="77777777">
         <w:tc>
           <w:tcPr>
             <w:tcW w:w="567" w:type="dxa"/>
-          </w:tcPr>
-          <w:p>
+            <w:tcMar/>
+          </w:tcPr>
+          <w:p wp14:textId="77777777">
             <w:pPr>
               <w:rPr>
                 <w:rFonts w:ascii="Tahoma" w:hAnsi="Tahoma" w:cs="Tahoma"/>
@@ -892,52 +1016,80 @@
         <w:tc>
           <w:tcPr>
             <w:tcW w:w="2352" w:type="dxa"/>
-          </w:tcPr>
-          <w:p>
-            <w:pPr>
-              <w:rPr>
-                <w:rFonts w:ascii="Tahoma" w:hAnsi="Tahoma" w:cs="Tahoma"/>
-                <w:sz w:val="20"/>
-                <w:szCs w:val="20"/>
-              </w:rPr>
-            </w:pPr>
+            <w:tcMar/>
+          </w:tcPr>
+          <w:p wp14:textId="78776B94">
+            <w:pPr>
+              <w:rPr>
+                <w:rFonts w:ascii="Tahoma" w:hAnsi="Tahoma" w:cs="Tahoma"/>
+                <w:sz w:val="20"/>
+                <w:szCs w:val="20"/>
+              </w:rPr>
+            </w:pPr>
+            <w:r>
+              <w:rPr>
+                <w:rFonts w:ascii="Tahoma" w:hAnsi="Tahoma" w:cs="Tahoma"/>
+                <w:sz w:val="20"/>
+                <w:szCs w:val="20"/>
+              </w:rPr>
+              <w:t>{{м2}}</w:t>
+            </w:r>
           </w:p>
         </w:tc>
         <w:tc>
           <w:tcPr>
             <w:tcW w:w="1541" w:type="dxa"/>
-          </w:tcPr>
-          <w:p>
-            <w:pPr>
-              <w:rPr>
-                <w:rFonts w:ascii="Tahoma" w:hAnsi="Tahoma" w:cs="Tahoma"/>
-                <w:sz w:val="20"/>
-                <w:szCs w:val="20"/>
-              </w:rPr>
-            </w:pPr>
+            <w:tcMar/>
+          </w:tcPr>
+          <w:p wp14:textId="1F05CBEA">
+            <w:pPr>
+              <w:rPr>
+                <w:rFonts w:ascii="Tahoma" w:hAnsi="Tahoma" w:cs="Tahoma"/>
+                <w:sz w:val="20"/>
+                <w:szCs w:val="20"/>
+              </w:rPr>
+            </w:pPr>
+            <w:r>
+              <w:rPr>
+                <w:rFonts w:ascii="Tahoma" w:hAnsi="Tahoma" w:cs="Tahoma"/>
+                <w:sz w:val="20"/>
+                <w:szCs w:val="20"/>
+              </w:rPr>
+              <w:t>{{г2}}</w:t>
+            </w:r>
           </w:p>
         </w:tc>
         <w:tc>
           <w:tcPr>
             <w:tcW w:w="4889" w:type="dxa"/>
-          </w:tcPr>
-          <w:p>
-            <w:pPr>
-              <w:rPr>
-                <w:rFonts w:ascii="Tahoma" w:hAnsi="Tahoma" w:cs="Tahoma"/>
-                <w:sz w:val="20"/>
-                <w:szCs w:val="20"/>
-              </w:rPr>
-            </w:pPr>
+            <w:tcMar/>
+          </w:tcPr>
+          <w:p wp14:textId="11E22063">
+            <w:pPr>
+              <w:rPr>
+                <w:rFonts w:ascii="Tahoma" w:hAnsi="Tahoma" w:cs="Tahoma"/>
+                <w:sz w:val="20"/>
+                <w:szCs w:val="20"/>
+              </w:rPr>
+            </w:pPr>
+            <w:r>
+              <w:rPr>
+                <w:rFonts w:ascii="Tahoma" w:hAnsi="Tahoma" w:cs="Tahoma"/>
+                <w:sz w:val="20"/>
+                <w:szCs w:val="20"/>
+              </w:rPr>
+              <w:t>{{сумма денег}}</w:t>
+            </w:r>
           </w:p>
         </w:tc>
       </w:tr>
-      <w:tr>
+      <w:tr xmlns:wp14="http://schemas.microsoft.com/office/word/2010/wordml" wp14:textId="77777777">
         <w:tc>
           <w:tcPr>
             <w:tcW w:w="567" w:type="dxa"/>
-          </w:tcPr>
-          <w:p>
+            <w:tcMar/>
+          </w:tcPr>
+          <w:p wp14:textId="77777777">
             <w:pPr>
               <w:rPr>
                 <w:rFonts w:ascii="Tahoma" w:hAnsi="Tahoma" w:cs="Tahoma"/>
@@ -958,52 +1110,80 @@
         <w:tc>
           <w:tcPr>
             <w:tcW w:w="2352" w:type="dxa"/>
-          </w:tcPr>
-          <w:p>
-            <w:pPr>
-              <w:rPr>
-                <w:rFonts w:ascii="Tahoma" w:hAnsi="Tahoma" w:cs="Tahoma"/>
-                <w:sz w:val="20"/>
-                <w:szCs w:val="20"/>
-              </w:rPr>
-            </w:pPr>
+            <w:tcMar/>
+          </w:tcPr>
+          <w:p wp14:textId="1D637AD2">
+            <w:pPr>
+              <w:rPr>
+                <w:rFonts w:ascii="Tahoma" w:hAnsi="Tahoma" w:cs="Tahoma"/>
+                <w:sz w:val="20"/>
+                <w:szCs w:val="20"/>
+              </w:rPr>
+            </w:pPr>
+            <w:r>
+              <w:rPr>
+                <w:rFonts w:ascii="Tahoma" w:hAnsi="Tahoma" w:cs="Tahoma"/>
+                <w:sz w:val="20"/>
+                <w:szCs w:val="20"/>
+              </w:rPr>
+              <w:t>{{м3}}</w:t>
+            </w:r>
           </w:p>
         </w:tc>
         <w:tc>
           <w:tcPr>
             <w:tcW w:w="1541" w:type="dxa"/>
-          </w:tcPr>
-          <w:p>
-            <w:pPr>
-              <w:rPr>
-                <w:rFonts w:ascii="Tahoma" w:hAnsi="Tahoma" w:cs="Tahoma"/>
-                <w:sz w:val="20"/>
-                <w:szCs w:val="20"/>
-              </w:rPr>
-            </w:pPr>
+            <w:tcMar/>
+          </w:tcPr>
+          <w:p wp14:textId="21A4DC81">
+            <w:pPr>
+              <w:rPr>
+                <w:rFonts w:ascii="Tahoma" w:hAnsi="Tahoma" w:cs="Tahoma"/>
+                <w:sz w:val="20"/>
+                <w:szCs w:val="20"/>
+              </w:rPr>
+            </w:pPr>
+            <w:r>
+              <w:rPr>
+                <w:rFonts w:ascii="Tahoma" w:hAnsi="Tahoma" w:cs="Tahoma"/>
+                <w:sz w:val="20"/>
+                <w:szCs w:val="20"/>
+              </w:rPr>
+              <w:t>{{г3}}</w:t>
+            </w:r>
           </w:p>
         </w:tc>
         <w:tc>
           <w:tcPr>
             <w:tcW w:w="4889" w:type="dxa"/>
-          </w:tcPr>
-          <w:p>
-            <w:pPr>
-              <w:rPr>
-                <w:rFonts w:ascii="Tahoma" w:hAnsi="Tahoma" w:cs="Tahoma"/>
-                <w:sz w:val="20"/>
-                <w:szCs w:val="20"/>
-              </w:rPr>
-            </w:pPr>
+            <w:tcMar/>
+          </w:tcPr>
+          <w:p wp14:textId="5EBE238E">
+            <w:pPr>
+              <w:rPr>
+                <w:rFonts w:ascii="Tahoma" w:hAnsi="Tahoma" w:cs="Tahoma"/>
+                <w:sz w:val="20"/>
+                <w:szCs w:val="20"/>
+              </w:rPr>
+            </w:pPr>
+            <w:r>
+              <w:rPr>
+                <w:rFonts w:ascii="Tahoma" w:hAnsi="Tahoma" w:cs="Tahoma"/>
+                <w:sz w:val="20"/>
+                <w:szCs w:val="20"/>
+              </w:rPr>
+              <w:t>{{сумма денег}}</w:t>
+            </w:r>
           </w:p>
         </w:tc>
       </w:tr>
-      <w:tr>
+      <w:tr xmlns:wp14="http://schemas.microsoft.com/office/word/2010/wordml" wp14:textId="77777777">
         <w:tc>
           <w:tcPr>
             <w:tcW w:w="567" w:type="dxa"/>
-          </w:tcPr>
-          <w:p>
+            <w:tcMar/>
+          </w:tcPr>
+          <w:p wp14:textId="77777777">
             <w:pPr>
               <w:rPr>
                 <w:rFonts w:ascii="Tahoma" w:hAnsi="Tahoma" w:cs="Tahoma"/>
@@ -1024,52 +1204,80 @@
         <w:tc>
           <w:tcPr>
             <w:tcW w:w="2352" w:type="dxa"/>
-          </w:tcPr>
-          <w:p>
-            <w:pPr>
-              <w:rPr>
-                <w:rFonts w:ascii="Tahoma" w:hAnsi="Tahoma" w:cs="Tahoma"/>
-                <w:sz w:val="20"/>
-                <w:szCs w:val="20"/>
-              </w:rPr>
-            </w:pPr>
+            <w:tcMar/>
+          </w:tcPr>
+          <w:p wp14:textId="48D6E570">
+            <w:pPr>
+              <w:rPr>
+                <w:rFonts w:ascii="Tahoma" w:hAnsi="Tahoma" w:cs="Tahoma"/>
+                <w:sz w:val="20"/>
+                <w:szCs w:val="20"/>
+              </w:rPr>
+            </w:pPr>
+            <w:r>
+              <w:rPr>
+                <w:rFonts w:ascii="Tahoma" w:hAnsi="Tahoma" w:cs="Tahoma"/>
+                <w:sz w:val="20"/>
+                <w:szCs w:val="20"/>
+              </w:rPr>
+              <w:t>{{м4}}</w:t>
+            </w:r>
           </w:p>
         </w:tc>
         <w:tc>
           <w:tcPr>
             <w:tcW w:w="1541" w:type="dxa"/>
-          </w:tcPr>
-          <w:p>
-            <w:pPr>
-              <w:rPr>
-                <w:rFonts w:ascii="Tahoma" w:hAnsi="Tahoma" w:cs="Tahoma"/>
-                <w:sz w:val="20"/>
-                <w:szCs w:val="20"/>
-              </w:rPr>
-            </w:pPr>
+            <w:tcMar/>
+          </w:tcPr>
+          <w:p wp14:textId="573E4AD7">
+            <w:pPr>
+              <w:rPr>
+                <w:rFonts w:ascii="Tahoma" w:hAnsi="Tahoma" w:cs="Tahoma"/>
+                <w:sz w:val="20"/>
+                <w:szCs w:val="20"/>
+              </w:rPr>
+            </w:pPr>
+            <w:r>
+              <w:rPr>
+                <w:rFonts w:ascii="Tahoma" w:hAnsi="Tahoma" w:cs="Tahoma"/>
+                <w:sz w:val="20"/>
+                <w:szCs w:val="20"/>
+              </w:rPr>
+              <w:t>{{г4}}</w:t>
+            </w:r>
           </w:p>
         </w:tc>
         <w:tc>
           <w:tcPr>
             <w:tcW w:w="4889" w:type="dxa"/>
-          </w:tcPr>
-          <w:p>
-            <w:pPr>
-              <w:rPr>
-                <w:rFonts w:ascii="Tahoma" w:hAnsi="Tahoma" w:cs="Tahoma"/>
-                <w:sz w:val="20"/>
-                <w:szCs w:val="20"/>
-              </w:rPr>
-            </w:pPr>
+            <w:tcMar/>
+          </w:tcPr>
+          <w:p wp14:textId="56BE85F7">
+            <w:pPr>
+              <w:rPr>
+                <w:rFonts w:ascii="Tahoma" w:hAnsi="Tahoma" w:cs="Tahoma"/>
+                <w:sz w:val="20"/>
+                <w:szCs w:val="20"/>
+              </w:rPr>
+            </w:pPr>
+            <w:r>
+              <w:rPr>
+                <w:rFonts w:ascii="Tahoma" w:hAnsi="Tahoma" w:cs="Tahoma"/>
+                <w:sz w:val="20"/>
+                <w:szCs w:val="20"/>
+              </w:rPr>
+              <w:t>{{сумма денег}}</w:t>
+            </w:r>
           </w:p>
         </w:tc>
       </w:tr>
-      <w:tr>
+      <w:tr xmlns:wp14="http://schemas.microsoft.com/office/word/2010/wordml" wp14:textId="77777777">
         <w:tc>
           <w:tcPr>
             <w:tcW w:w="567" w:type="dxa"/>
-          </w:tcPr>
-          <w:p>
+            <w:tcMar/>
+          </w:tcPr>
+          <w:p wp14:textId="77777777">
             <w:pPr>
               <w:rPr>
                 <w:rFonts w:ascii="Tahoma" w:hAnsi="Tahoma" w:cs="Tahoma"/>
@@ -1090,52 +1298,80 @@
         <w:tc>
           <w:tcPr>
             <w:tcW w:w="2352" w:type="dxa"/>
-          </w:tcPr>
-          <w:p>
-            <w:pPr>
-              <w:rPr>
-                <w:rFonts w:ascii="Tahoma" w:hAnsi="Tahoma" w:cs="Tahoma"/>
-                <w:sz w:val="20"/>
-                <w:szCs w:val="20"/>
-              </w:rPr>
-            </w:pPr>
+            <w:tcMar/>
+          </w:tcPr>
+          <w:p wp14:textId="5DAA6F26">
+            <w:pPr>
+              <w:rPr>
+                <w:rFonts w:ascii="Tahoma" w:hAnsi="Tahoma" w:cs="Tahoma"/>
+                <w:sz w:val="20"/>
+                <w:szCs w:val="20"/>
+              </w:rPr>
+            </w:pPr>
+            <w:r>
+              <w:rPr>
+                <w:rFonts w:ascii="Tahoma" w:hAnsi="Tahoma" w:cs="Tahoma"/>
+                <w:sz w:val="20"/>
+                <w:szCs w:val="20"/>
+              </w:rPr>
+              <w:t>{{м5}}</w:t>
+            </w:r>
           </w:p>
         </w:tc>
         <w:tc>
           <w:tcPr>
             <w:tcW w:w="1541" w:type="dxa"/>
-          </w:tcPr>
-          <w:p>
-            <w:pPr>
-              <w:rPr>
-                <w:rFonts w:ascii="Tahoma" w:hAnsi="Tahoma" w:cs="Tahoma"/>
-                <w:sz w:val="20"/>
-                <w:szCs w:val="20"/>
-              </w:rPr>
-            </w:pPr>
+            <w:tcMar/>
+          </w:tcPr>
+          <w:p wp14:textId="07DBFC82">
+            <w:pPr>
+              <w:rPr>
+                <w:rFonts w:ascii="Tahoma" w:hAnsi="Tahoma" w:cs="Tahoma"/>
+                <w:sz w:val="20"/>
+                <w:szCs w:val="20"/>
+              </w:rPr>
+            </w:pPr>
+            <w:r>
+              <w:rPr>
+                <w:rFonts w:ascii="Tahoma" w:hAnsi="Tahoma" w:cs="Tahoma"/>
+                <w:sz w:val="20"/>
+                <w:szCs w:val="20"/>
+              </w:rPr>
+              <w:t>{{г5}}</w:t>
+            </w:r>
           </w:p>
         </w:tc>
         <w:tc>
           <w:tcPr>
             <w:tcW w:w="4889" w:type="dxa"/>
-          </w:tcPr>
-          <w:p>
-            <w:pPr>
-              <w:rPr>
-                <w:rFonts w:ascii="Tahoma" w:hAnsi="Tahoma" w:cs="Tahoma"/>
-                <w:sz w:val="20"/>
-                <w:szCs w:val="20"/>
-              </w:rPr>
-            </w:pPr>
+            <w:tcMar/>
+          </w:tcPr>
+          <w:p wp14:textId="3066889A">
+            <w:pPr>
+              <w:rPr>
+                <w:rFonts w:ascii="Tahoma" w:hAnsi="Tahoma" w:cs="Tahoma"/>
+                <w:sz w:val="20"/>
+                <w:szCs w:val="20"/>
+              </w:rPr>
+            </w:pPr>
+            <w:r>
+              <w:rPr>
+                <w:rFonts w:ascii="Tahoma" w:hAnsi="Tahoma" w:cs="Tahoma"/>
+                <w:sz w:val="20"/>
+                <w:szCs w:val="20"/>
+              </w:rPr>
+              <w:t>{{сумма денег}}</w:t>
+            </w:r>
           </w:p>
         </w:tc>
       </w:tr>
-      <w:tr>
+      <w:tr xmlns:wp14="http://schemas.microsoft.com/office/word/2010/wordml" wp14:textId="77777777">
         <w:tc>
           <w:tcPr>
             <w:tcW w:w="567" w:type="dxa"/>
-          </w:tcPr>
-          <w:p>
+            <w:tcMar/>
+          </w:tcPr>
+          <w:p wp14:textId="77777777">
             <w:pPr>
               <w:rPr>
                 <w:rFonts w:ascii="Tahoma" w:hAnsi="Tahoma" w:cs="Tahoma"/>
@@ -1156,54 +1392,81 @@
         <w:tc>
           <w:tcPr>
             <w:tcW w:w="2352" w:type="dxa"/>
-          </w:tcPr>
-          <w:p>
-            <w:pPr>
-              <w:rPr>
-                <w:rFonts w:ascii="Tahoma" w:hAnsi="Tahoma" w:cs="Tahoma"/>
-                <w:sz w:val="20"/>
-                <w:szCs w:val="20"/>
-              </w:rPr>
-            </w:pPr>
+            <w:tcMar/>
+          </w:tcPr>
+          <w:p wp14:textId="273937BB">
+            <w:pPr>
+              <w:rPr>
+                <w:rFonts w:ascii="Tahoma" w:hAnsi="Tahoma" w:cs="Tahoma"/>
+                <w:sz w:val="20"/>
+                <w:szCs w:val="20"/>
+              </w:rPr>
+            </w:pPr>
+            <w:r>
+              <w:rPr>
+                <w:rFonts w:ascii="Tahoma" w:hAnsi="Tahoma" w:cs="Tahoma"/>
+                <w:sz w:val="20"/>
+                <w:szCs w:val="20"/>
+              </w:rPr>
+              <w:t>{{м6}}</w:t>
+            </w:r>
           </w:p>
         </w:tc>
         <w:tc>
           <w:tcPr>
             <w:tcW w:w="1541" w:type="dxa"/>
-          </w:tcPr>
-          <w:p>
-            <w:pPr>
-              <w:rPr>
-                <w:rFonts w:ascii="Tahoma" w:hAnsi="Tahoma" w:cs="Tahoma"/>
-                <w:sz w:val="20"/>
-                <w:szCs w:val="20"/>
-              </w:rPr>
-            </w:pPr>
+            <w:tcMar/>
+          </w:tcPr>
+          <w:p wp14:textId="0DA93BF9">
+            <w:pPr>
+              <w:rPr>
+                <w:rFonts w:ascii="Tahoma" w:hAnsi="Tahoma" w:cs="Tahoma"/>
+                <w:sz w:val="20"/>
+                <w:szCs w:val="20"/>
+              </w:rPr>
+            </w:pPr>
+            <w:r>
+              <w:rPr>
+                <w:rFonts w:ascii="Tahoma" w:hAnsi="Tahoma" w:cs="Tahoma"/>
+                <w:sz w:val="20"/>
+                <w:szCs w:val="20"/>
+              </w:rPr>
+              <w:t>{{г6}}</w:t>
+            </w:r>
           </w:p>
         </w:tc>
         <w:tc>
           <w:tcPr>
             <w:tcW w:w="4889" w:type="dxa"/>
-          </w:tcPr>
-          <w:p>
-            <w:pPr>
-              <w:rPr>
-                <w:rFonts w:ascii="Tahoma" w:hAnsi="Tahoma" w:cs="Tahoma"/>
-                <w:sz w:val="20"/>
-                <w:szCs w:val="20"/>
-              </w:rPr>
-            </w:pPr>
+            <w:tcMar/>
+          </w:tcPr>
+          <w:p wp14:textId="2FF5800F">
+            <w:pPr>
+              <w:rPr>
+                <w:rFonts w:ascii="Tahoma" w:hAnsi="Tahoma" w:cs="Tahoma"/>
+                <w:sz w:val="20"/>
+                <w:szCs w:val="20"/>
+              </w:rPr>
+            </w:pPr>
+            <w:r>
+              <w:rPr>
+                <w:rFonts w:ascii="Tahoma" w:hAnsi="Tahoma" w:cs="Tahoma"/>
+                <w:sz w:val="20"/>
+                <w:szCs w:val="20"/>
+              </w:rPr>
+              <w:t>{{сумма денег}}</w:t>
+            </w:r>
           </w:p>
         </w:tc>
       </w:tr>
     </w:tbl>
-    <w:p>
+    <w:p xmlns:wp14="http://schemas.microsoft.com/office/word/2010/wordml" wp14:textId="77777777">
       <w:pPr>
         <w:spacing w:after="60" w:line="240" w:lineRule="auto"/>
         <w:ind w:firstLine="567"/>
         <w:jc w:val="both"/>
         <w:rPr>
-          <w:rFonts w:ascii="Tahoma" w:eastAsia="Times New Roman" w:hAnsi="Tahoma" w:cs="Tahoma"/>
+          <w:rFonts w:ascii="Tahoma" w:hAnsi="Tahoma" w:eastAsia="Times New Roman" w:cs="Tahoma"/>
           <w:sz w:val="24"/>
           <w:szCs w:val="20"/>
           <w:lang w:eastAsia="ru-RU"/>
@@ -1211,7 +1474,7 @@
       </w:pPr>
       <w:r>
         <w:rPr>
-          <w:rFonts w:ascii="Tahoma" w:eastAsia="Times New Roman" w:hAnsi="Tahoma" w:cs="Tahoma"/>
+          <w:rFonts w:ascii="Tahoma" w:hAnsi="Tahoma" w:eastAsia="Times New Roman" w:cs="Tahoma"/>
           <w:sz w:val="24"/>
           <w:szCs w:val="20"/>
           <w:lang w:eastAsia="ru-RU"/>
@@ -1219,13 +1482,13 @@
         <w:t>____________________/ _____________/_______________________</w:t>
       </w:r>
     </w:p>
-    <w:p>
+    <w:p xmlns:wp14="http://schemas.microsoft.com/office/word/2010/wordml" wp14:textId="77777777">
       <w:pPr>
         <w:spacing w:after="60" w:line="240" w:lineRule="auto"/>
         <w:ind w:firstLine="567"/>
         <w:jc w:val="both"/>
         <w:rPr>
-          <w:rFonts w:ascii="Tahoma" w:eastAsia="Times New Roman" w:hAnsi="Tahoma" w:cs="Tahoma"/>
+          <w:rFonts w:ascii="Tahoma" w:hAnsi="Tahoma" w:eastAsia="Times New Roman" w:cs="Tahoma"/>
           <w:sz w:val="24"/>
           <w:szCs w:val="20"/>
           <w:lang w:eastAsia="ru-RU"/>
@@ -1233,7 +1496,7 @@
       </w:pPr>
       <w:r>
         <w:rPr>
-          <w:rFonts w:ascii="Tahoma" w:eastAsia="Times New Roman" w:hAnsi="Tahoma" w:cs="Tahoma"/>
+          <w:rFonts w:ascii="Tahoma" w:hAnsi="Tahoma" w:eastAsia="Times New Roman" w:cs="Tahoma"/>
           <w:sz w:val="18"/>
           <w:szCs w:val="20"/>
           <w:lang w:eastAsia="ru-RU"/>
@@ -1242,7 +1505,7 @@
       </w:r>
       <w:r>
         <w:rPr>
-          <w:rFonts w:ascii="Tahoma" w:eastAsia="Times New Roman" w:hAnsi="Tahoma" w:cs="Tahoma"/>
+          <w:rFonts w:ascii="Tahoma" w:hAnsi="Tahoma" w:eastAsia="Times New Roman" w:cs="Tahoma"/>
           <w:sz w:val="24"/>
           <w:szCs w:val="20"/>
           <w:lang w:eastAsia="ru-RU"/>
@@ -1251,7 +1514,7 @@
       </w:r>
       <w:r>
         <w:rPr>
-          <w:rFonts w:ascii="Tahoma" w:eastAsia="Times New Roman" w:hAnsi="Tahoma" w:cs="Tahoma"/>
+          <w:rFonts w:ascii="Tahoma" w:hAnsi="Tahoma" w:eastAsia="Times New Roman" w:cs="Tahoma"/>
           <w:sz w:val="18"/>
           <w:szCs w:val="20"/>
           <w:lang w:eastAsia="ru-RU"/>
@@ -1259,13 +1522,13 @@
         <w:t>(подпись)          (фамилия, имя, отчество полностью)</w:t>
       </w:r>
     </w:p>
-    <w:p>
+    <w:p xmlns:wp14="http://schemas.microsoft.com/office/word/2010/wordml" wp14:textId="77777777">
       <w:pPr>
         <w:spacing w:after="60" w:line="240" w:lineRule="auto"/>
         <w:ind w:firstLine="567"/>
         <w:jc w:val="both"/>
         <w:rPr>
-          <w:rFonts w:ascii="Tahoma" w:eastAsia="Times New Roman" w:hAnsi="Tahoma" w:cs="Tahoma"/>
+          <w:rFonts w:ascii="Tahoma" w:hAnsi="Tahoma" w:eastAsia="Times New Roman" w:cs="Tahoma"/>
           <w:sz w:val="18"/>
           <w:szCs w:val="20"/>
           <w:lang w:eastAsia="ru-RU"/>
@@ -1273,7 +1536,7 @@
       </w:pPr>
       <w:r>
         <w:rPr>
-          <w:rFonts w:ascii="Tahoma" w:eastAsia="Times New Roman" w:hAnsi="Tahoma" w:cs="Tahoma"/>
+          <w:rFonts w:ascii="Tahoma" w:hAnsi="Tahoma" w:eastAsia="Times New Roman" w:cs="Tahoma"/>
           <w:sz w:val="18"/>
           <w:szCs w:val="20"/>
           <w:lang w:eastAsia="ru-RU"/>
@@ -1281,13 +1544,13 @@
         <w:t xml:space="preserve"> </w:t>
       </w:r>
     </w:p>
-    <w:p>
+    <w:p xmlns:wp14="http://schemas.microsoft.com/office/word/2010/wordml" wp14:textId="77777777">
       <w:pPr>
         <w:spacing w:after="60" w:line="240" w:lineRule="auto"/>
         <w:ind w:firstLine="567"/>
         <w:jc w:val="both"/>
         <w:rPr>
-          <w:rFonts w:ascii="Tahoma" w:eastAsia="Times New Roman" w:hAnsi="Tahoma" w:cs="Tahoma"/>
+          <w:rFonts w:ascii="Tahoma" w:hAnsi="Tahoma" w:eastAsia="Times New Roman" w:cs="Tahoma"/>
           <w:sz w:val="24"/>
           <w:szCs w:val="20"/>
           <w:lang w:eastAsia="ru-RU"/>
@@ -1295,7 +1558,7 @@
       </w:pPr>
       <w:r>
         <w:rPr>
-          <w:rFonts w:ascii="Tahoma" w:eastAsia="Times New Roman" w:hAnsi="Tahoma" w:cs="Tahoma"/>
+          <w:rFonts w:ascii="Tahoma" w:hAnsi="Tahoma" w:eastAsia="Times New Roman" w:cs="Tahoma"/>
           <w:sz w:val="24"/>
           <w:szCs w:val="20"/>
           <w:lang w:eastAsia="ru-RU"/>
@@ -1303,13 +1566,13 @@
         <w:t>____________________/ _____________/_______________________</w:t>
       </w:r>
     </w:p>
-    <w:p>
+    <w:p xmlns:wp14="http://schemas.microsoft.com/office/word/2010/wordml" wp14:textId="77777777">
       <w:pPr>
         <w:spacing w:after="60" w:line="240" w:lineRule="auto"/>
         <w:ind w:firstLine="567"/>
         <w:jc w:val="both"/>
         <w:rPr>
-          <w:rFonts w:ascii="Tahoma" w:eastAsia="Times New Roman" w:hAnsi="Tahoma" w:cs="Tahoma"/>
+          <w:rFonts w:ascii="Tahoma" w:hAnsi="Tahoma" w:eastAsia="Times New Roman" w:cs="Tahoma"/>
           <w:sz w:val="24"/>
           <w:szCs w:val="20"/>
           <w:lang w:eastAsia="ru-RU"/>
@@ -1317,7 +1580,7 @@
       </w:pPr>
       <w:r>
         <w:rPr>
-          <w:rFonts w:ascii="Tahoma" w:eastAsia="Times New Roman" w:hAnsi="Tahoma" w:cs="Tahoma"/>
+          <w:rFonts w:ascii="Tahoma" w:hAnsi="Tahoma" w:eastAsia="Times New Roman" w:cs="Tahoma"/>
           <w:sz w:val="18"/>
           <w:szCs w:val="20"/>
           <w:lang w:eastAsia="ru-RU"/>
@@ -1326,7 +1589,7 @@
       </w:r>
       <w:r>
         <w:rPr>
-          <w:rFonts w:ascii="Tahoma" w:eastAsia="Times New Roman" w:hAnsi="Tahoma" w:cs="Tahoma"/>
+          <w:rFonts w:ascii="Tahoma" w:hAnsi="Tahoma" w:eastAsia="Times New Roman" w:cs="Tahoma"/>
           <w:sz w:val="24"/>
           <w:szCs w:val="20"/>
           <w:lang w:eastAsia="ru-RU"/>
@@ -1335,7 +1598,7 @@
       </w:r>
       <w:r>
         <w:rPr>
-          <w:rFonts w:ascii="Tahoma" w:eastAsia="Times New Roman" w:hAnsi="Tahoma" w:cs="Tahoma"/>
+          <w:rFonts w:ascii="Tahoma" w:hAnsi="Tahoma" w:eastAsia="Times New Roman" w:cs="Tahoma"/>
           <w:sz w:val="18"/>
           <w:szCs w:val="20"/>
           <w:lang w:eastAsia="ru-RU"/>
@@ -1343,14 +1606,14 @@
         <w:t>(подпись)          (фамилия, имя, отчество полностью)</w:t>
       </w:r>
     </w:p>
-    <w:p>
+    <w:p xmlns:wp14="http://schemas.microsoft.com/office/word/2010/wordml" wp14:textId="77777777">
       <w:pPr>
         <w:keepNext/>
         <w:spacing w:after="0" w:line="240" w:lineRule="auto"/>
         <w:ind w:firstLine="708"/>
         <w:outlineLvl w:val="2"/>
         <w:rPr>
-          <w:rFonts w:ascii="Tahoma" w:eastAsia="Times New Roman" w:hAnsi="Tahoma" w:cs="Tahoma"/>
+          <w:rFonts w:ascii="Tahoma" w:hAnsi="Tahoma" w:eastAsia="Times New Roman" w:cs="Tahoma"/>
           <w:bCs/>
           <w:sz w:val="16"/>
           <w:szCs w:val="20"/>
@@ -1358,14 +1621,14 @@
         </w:rPr>
       </w:pPr>
     </w:p>
-    <w:p>
+    <w:p xmlns:wp14="http://schemas.microsoft.com/office/word/2010/wordml" wp14:textId="77777777">
       <w:pPr>
         <w:keepNext/>
         <w:spacing w:after="0" w:line="240" w:lineRule="auto"/>
         <w:ind w:firstLine="708"/>
         <w:outlineLvl w:val="2"/>
         <w:rPr>
-          <w:rFonts w:ascii="Tahoma" w:eastAsia="Times New Roman" w:hAnsi="Tahoma" w:cs="Tahoma"/>
+          <w:rFonts w:ascii="Tahoma" w:hAnsi="Tahoma" w:eastAsia="Times New Roman" w:cs="Tahoma"/>
           <w:bCs/>
           <w:sz w:val="16"/>
           <w:szCs w:val="20"/>
@@ -1373,14 +1636,14 @@
         </w:rPr>
       </w:pPr>
     </w:p>
-    <w:p>
+    <w:p xmlns:wp14="http://schemas.microsoft.com/office/word/2010/wordml" wp14:textId="77777777">
       <w:pPr>
         <w:keepNext/>
         <w:spacing w:after="0" w:line="240" w:lineRule="auto"/>
         <w:ind w:firstLine="708"/>
         <w:outlineLvl w:val="2"/>
         <w:rPr>
-          <w:rFonts w:ascii="Tahoma" w:eastAsia="Times New Roman" w:hAnsi="Tahoma" w:cs="Tahoma"/>
+          <w:rFonts w:ascii="Tahoma" w:hAnsi="Tahoma" w:eastAsia="Times New Roman" w:cs="Tahoma"/>
           <w:b/>
           <w:bCs/>
           <w:sz w:val="16"/>
@@ -1390,7 +1653,7 @@
       </w:pPr>
       <w:r>
         <w:rPr>
-          <w:rFonts w:ascii="Tahoma" w:eastAsia="Times New Roman" w:hAnsi="Tahoma" w:cs="Tahoma"/>
+          <w:rFonts w:ascii="Tahoma" w:hAnsi="Tahoma" w:eastAsia="Times New Roman" w:cs="Tahoma"/>
           <w:b/>
           <w:bCs/>
           <w:sz w:val="16"/>
@@ -1400,43 +1663,43 @@
         <w:t>МП</w:t>
       </w:r>
     </w:p>
-    <w:p>
+    <w:p xmlns:wp14="http://schemas.microsoft.com/office/word/2010/wordml" wp14:textId="77777777">
       <w:pPr>
         <w:spacing w:after="0" w:line="240" w:lineRule="auto"/>
         <w:rPr>
-          <w:rFonts w:ascii="Tahoma" w:eastAsia="Calibri" w:hAnsi="Tahoma" w:cs="Tahoma"/>
-        </w:rPr>
-      </w:pPr>
-    </w:p>
-    <w:p>
-      <w:pPr>
-        <w:rPr>
-          <w:rFonts w:ascii="Tahoma" w:eastAsia="Calibri" w:hAnsi="Tahoma" w:cs="Tahoma"/>
-          <w:sz w:val="20"/>
-          <w:szCs w:val="20"/>
-        </w:rPr>
-      </w:pPr>
-      <w:r>
-        <w:rPr>
-          <w:rFonts w:ascii="Tahoma" w:eastAsia="Calibri" w:hAnsi="Tahoma" w:cs="Tahoma"/>
+          <w:rFonts w:ascii="Tahoma" w:hAnsi="Tahoma" w:eastAsia="Calibri" w:cs="Tahoma"/>
+        </w:rPr>
+      </w:pPr>
+    </w:p>
+    <w:p xmlns:wp14="http://schemas.microsoft.com/office/word/2010/wordml" wp14:textId="77777777">
+      <w:pPr>
+        <w:rPr>
+          <w:rFonts w:ascii="Tahoma" w:hAnsi="Tahoma" w:eastAsia="Calibri" w:cs="Tahoma"/>
+          <w:sz w:val="20"/>
+          <w:szCs w:val="20"/>
+        </w:rPr>
+      </w:pPr>
+      <w:r>
+        <w:rPr>
+          <w:rFonts w:ascii="Tahoma" w:hAnsi="Tahoma" w:eastAsia="Calibri" w:cs="Tahoma"/>
           <w:sz w:val="20"/>
           <w:szCs w:val="20"/>
         </w:rPr>
         <w:t>Исполнитель (Ф.И.О.), тел.</w:t>
       </w:r>
     </w:p>
-    <w:p>
-      <w:pPr>
-        <w:rPr>
-          <w:rFonts w:ascii="Tahoma" w:eastAsia="Calibri" w:hAnsi="Tahoma" w:cs="Tahoma"/>
+    <w:p xmlns:wp14="http://schemas.microsoft.com/office/word/2010/wordml" wp14:textId="77777777">
+      <w:pPr>
+        <w:rPr>
+          <w:rFonts w:ascii="Tahoma" w:hAnsi="Tahoma" w:eastAsia="Calibri" w:cs="Tahoma"/>
           <w:b/>
         </w:rPr>
       </w:pPr>
-      <w:bookmarkStart w:id="0" w:name="_GoBack"/>
+      <w:bookmarkStart w:name="_GoBack" w:id="0"/>
       <w:bookmarkEnd w:id="0"/>
       <w:r>
         <w:rPr>
-          <w:rFonts w:ascii="Tahoma" w:eastAsia="Calibri" w:hAnsi="Tahoma" w:cs="Tahoma"/>
+          <w:rFonts w:ascii="Tahoma" w:hAnsi="Tahoma" w:eastAsia="Calibri" w:cs="Tahoma"/>
           <w:b/>
         </w:rPr>
         <w:lastRenderedPageBreak/>
@@ -1444,34 +1707,34 @@
       </w:r>
       <w:r>
         <w:rPr>
-          <w:rFonts w:ascii="Tahoma" w:eastAsia="Calibri" w:hAnsi="Tahoma" w:cs="Tahoma"/>
+          <w:rFonts w:ascii="Tahoma" w:hAnsi="Tahoma" w:eastAsia="Calibri" w:cs="Tahoma"/>
           <w:b/>
         </w:rPr>
         <w:t xml:space="preserve">типовой форме </w:t>
       </w:r>
       <w:r>
         <w:rPr>
-          <w:rFonts w:ascii="Tahoma" w:eastAsia="Calibri" w:hAnsi="Tahoma" w:cs="Tahoma"/>
+          <w:rFonts w:ascii="Tahoma" w:hAnsi="Tahoma" w:eastAsia="Calibri" w:cs="Tahoma"/>
           <w:b/>
         </w:rPr>
         <w:t>справк</w:t>
       </w:r>
       <w:r>
         <w:rPr>
-          <w:rFonts w:ascii="Tahoma" w:eastAsia="Calibri" w:hAnsi="Tahoma" w:cs="Tahoma"/>
+          <w:rFonts w:ascii="Tahoma" w:hAnsi="Tahoma" w:eastAsia="Calibri" w:cs="Tahoma"/>
           <w:b/>
         </w:rPr>
         <w:t>и</w:t>
       </w:r>
       <w:r>
         <w:rPr>
-          <w:rFonts w:ascii="Tahoma" w:eastAsia="Calibri" w:hAnsi="Tahoma" w:cs="Tahoma"/>
+          <w:rFonts w:ascii="Tahoma" w:hAnsi="Tahoma" w:eastAsia="Calibri" w:cs="Tahoma"/>
           <w:b/>
         </w:rPr>
         <w:t>:</w:t>
       </w:r>
     </w:p>
-    <w:p>
+    <w:p xmlns:wp14="http://schemas.microsoft.com/office/word/2010/wordml" wp14:textId="77777777">
       <w:pPr>
         <w:numPr>
           <w:ilvl w:val="0"/>
@@ -1484,21 +1747,21 @@
         <w:contextualSpacing/>
         <w:jc w:val="both"/>
         <w:rPr>
-          <w:rFonts w:ascii="Tahoma" w:eastAsia="Calibri" w:hAnsi="Tahoma" w:cs="Tahoma"/>
-          <w:sz w:val="20"/>
-          <w:szCs w:val="20"/>
-        </w:rPr>
-      </w:pPr>
-      <w:r>
-        <w:rPr>
-          <w:rFonts w:ascii="Tahoma" w:eastAsia="Calibri" w:hAnsi="Tahoma" w:cs="Tahoma"/>
+          <w:rFonts w:ascii="Tahoma" w:hAnsi="Tahoma" w:eastAsia="Calibri" w:cs="Tahoma"/>
+          <w:sz w:val="20"/>
+          <w:szCs w:val="20"/>
+        </w:rPr>
+      </w:pPr>
+      <w:r>
+        <w:rPr>
+          <w:rFonts w:ascii="Tahoma" w:hAnsi="Tahoma" w:eastAsia="Calibri" w:cs="Tahoma"/>
           <w:sz w:val="20"/>
           <w:szCs w:val="20"/>
         </w:rPr>
         <w:t>Справка оформляется на официальном бланке организации (при наличии).</w:t>
       </w:r>
     </w:p>
-    <w:p>
+    <w:p xmlns:wp14="http://schemas.microsoft.com/office/word/2010/wordml" wp14:textId="77777777">
       <w:pPr>
         <w:numPr>
           <w:ilvl w:val="0"/>
@@ -1511,14 +1774,14 @@
         <w:contextualSpacing/>
         <w:jc w:val="both"/>
         <w:rPr>
-          <w:rFonts w:ascii="Tahoma" w:eastAsia="Calibri" w:hAnsi="Tahoma" w:cs="Tahoma"/>
-          <w:sz w:val="20"/>
-          <w:szCs w:val="20"/>
-        </w:rPr>
-      </w:pPr>
-      <w:r>
-        <w:rPr>
-          <w:rFonts w:ascii="Tahoma" w:eastAsia="Calibri" w:hAnsi="Tahoma" w:cs="Tahoma"/>
+          <w:rFonts w:ascii="Tahoma" w:hAnsi="Tahoma" w:eastAsia="Calibri" w:cs="Tahoma"/>
+          <w:sz w:val="20"/>
+          <w:szCs w:val="20"/>
+        </w:rPr>
+      </w:pPr>
+      <w:r>
+        <w:rPr>
+          <w:rFonts w:ascii="Tahoma" w:hAnsi="Tahoma" w:eastAsia="Calibri" w:cs="Tahoma"/>
           <w:sz w:val="20"/>
           <w:szCs w:val="20"/>
         </w:rPr>
@@ -1526,7 +1789,7 @@
       </w:r>
       <w:r>
         <w:rPr>
-          <w:rFonts w:ascii="Tahoma" w:eastAsia="Calibri" w:hAnsi="Tahoma" w:cs="Tahoma"/>
+          <w:rFonts w:ascii="Tahoma" w:hAnsi="Tahoma" w:eastAsia="Calibri" w:cs="Tahoma"/>
           <w:sz w:val="20"/>
           <w:szCs w:val="20"/>
         </w:rPr>
@@ -1534,7 +1797,7 @@
       </w:r>
       <w:r>
         <w:rPr>
-          <w:rFonts w:ascii="Tahoma" w:eastAsia="Calibri" w:hAnsi="Tahoma" w:cs="Tahoma"/>
+          <w:rFonts w:ascii="Tahoma" w:hAnsi="Tahoma" w:eastAsia="Calibri" w:cs="Tahoma"/>
           <w:sz w:val="20"/>
           <w:szCs w:val="20"/>
         </w:rPr>
@@ -1542,7 +1805,7 @@
       </w:r>
       <w:r>
         <w:rPr>
-          <w:rFonts w:ascii="Tahoma" w:eastAsia="Calibri" w:hAnsi="Tahoma" w:cs="Tahoma"/>
+          <w:rFonts w:ascii="Tahoma" w:hAnsi="Tahoma" w:eastAsia="Calibri" w:cs="Tahoma"/>
           <w:sz w:val="20"/>
           <w:szCs w:val="20"/>
         </w:rPr>
@@ -1550,7 +1813,7 @@
       </w:r>
       <w:r>
         <w:rPr>
-          <w:rFonts w:ascii="Tahoma" w:eastAsia="Calibri" w:hAnsi="Tahoma" w:cs="Tahoma"/>
+          <w:rFonts w:ascii="Tahoma" w:hAnsi="Tahoma" w:eastAsia="Calibri" w:cs="Tahoma"/>
           <w:sz w:val="20"/>
           <w:szCs w:val="20"/>
         </w:rPr>
@@ -1558,7 +1821,7 @@
       </w:r>
       <w:r>
         <w:rPr>
-          <w:rFonts w:ascii="Tahoma" w:eastAsia="Calibri" w:hAnsi="Tahoma" w:cs="Tahoma"/>
+          <w:rFonts w:ascii="Tahoma" w:hAnsi="Tahoma" w:eastAsia="Calibri" w:cs="Tahoma"/>
           <w:sz w:val="20"/>
           <w:szCs w:val="20"/>
         </w:rPr>
@@ -1566,7 +1829,7 @@
       </w:r>
       <w:r>
         <w:rPr>
-          <w:rFonts w:ascii="Tahoma" w:eastAsia="Calibri" w:hAnsi="Tahoma" w:cs="Tahoma"/>
+          <w:rFonts w:ascii="Tahoma" w:hAnsi="Tahoma" w:eastAsia="Calibri" w:cs="Tahoma"/>
           <w:sz w:val="20"/>
           <w:szCs w:val="20"/>
         </w:rPr>
@@ -1574,7 +1837,7 @@
       </w:r>
       <w:r>
         <w:rPr>
-          <w:rFonts w:ascii="Tahoma" w:eastAsia="Calibri" w:hAnsi="Tahoma" w:cs="Tahoma"/>
+          <w:rFonts w:ascii="Tahoma" w:hAnsi="Tahoma" w:eastAsia="Calibri" w:cs="Tahoma"/>
           <w:sz w:val="20"/>
           <w:szCs w:val="20"/>
         </w:rPr>
@@ -1582,7 +1845,7 @@
       </w:r>
       <w:r>
         <w:rPr>
-          <w:rFonts w:ascii="Tahoma" w:eastAsia="Calibri" w:hAnsi="Tahoma" w:cs="Tahoma"/>
+          <w:rFonts w:ascii="Tahoma" w:hAnsi="Tahoma" w:eastAsia="Calibri" w:cs="Tahoma"/>
           <w:sz w:val="20"/>
           <w:szCs w:val="20"/>
         </w:rPr>
@@ -1590,7 +1853,7 @@
       </w:r>
       <w:r>
         <w:rPr>
-          <w:rFonts w:ascii="Tahoma" w:eastAsia="Calibri" w:hAnsi="Tahoma" w:cs="Tahoma"/>
+          <w:rFonts w:ascii="Tahoma" w:hAnsi="Tahoma" w:eastAsia="Calibri" w:cs="Tahoma"/>
           <w:sz w:val="20"/>
           <w:szCs w:val="20"/>
         </w:rPr>
@@ -1598,7 +1861,7 @@
       </w:r>
       <w:r>
         <w:rPr>
-          <w:rFonts w:ascii="Tahoma" w:eastAsia="Calibri" w:hAnsi="Tahoma" w:cs="Tahoma"/>
+          <w:rFonts w:ascii="Tahoma" w:hAnsi="Tahoma" w:eastAsia="Calibri" w:cs="Tahoma"/>
           <w:sz w:val="20"/>
           <w:szCs w:val="20"/>
         </w:rPr>
@@ -1606,7 +1869,7 @@
       </w:r>
       <w:r>
         <w:rPr>
-          <w:rFonts w:ascii="Tahoma" w:eastAsia="Calibri" w:hAnsi="Tahoma" w:cs="Tahoma"/>
+          <w:rFonts w:ascii="Tahoma" w:hAnsi="Tahoma" w:eastAsia="Calibri" w:cs="Tahoma"/>
           <w:sz w:val="20"/>
           <w:szCs w:val="20"/>
         </w:rPr>
@@ -1614,7 +1877,7 @@
       </w:r>
       <w:r>
         <w:rPr>
-          <w:rFonts w:ascii="Tahoma" w:eastAsia="Calibri" w:hAnsi="Tahoma" w:cs="Tahoma"/>
+          <w:rFonts w:ascii="Tahoma" w:hAnsi="Tahoma" w:eastAsia="Calibri" w:cs="Tahoma"/>
           <w:sz w:val="20"/>
           <w:szCs w:val="20"/>
         </w:rPr>
@@ -1622,7 +1885,7 @@
       </w:r>
       <w:r>
         <w:rPr>
-          <w:rFonts w:ascii="Tahoma" w:eastAsia="Calibri" w:hAnsi="Tahoma" w:cs="Tahoma"/>
+          <w:rFonts w:ascii="Tahoma" w:hAnsi="Tahoma" w:eastAsia="Calibri" w:cs="Tahoma"/>
           <w:sz w:val="20"/>
           <w:szCs w:val="20"/>
           <w:vertAlign w:val="superscript"/>
@@ -1631,7 +1894,7 @@
       </w:r>
       <w:r>
         <w:rPr>
-          <w:rFonts w:ascii="Tahoma" w:eastAsia="Calibri" w:hAnsi="Tahoma" w:cs="Tahoma"/>
+          <w:rFonts w:ascii="Tahoma" w:hAnsi="Tahoma" w:eastAsia="Calibri" w:cs="Tahoma"/>
           <w:sz w:val="20"/>
           <w:szCs w:val="20"/>
         </w:rPr>
@@ -1639,14 +1902,14 @@
       </w:r>
       <w:r>
         <w:rPr>
-          <w:rFonts w:ascii="Tahoma" w:eastAsia="Calibri" w:hAnsi="Tahoma" w:cs="Tahoma"/>
+          <w:rFonts w:ascii="Tahoma" w:hAnsi="Tahoma" w:eastAsia="Calibri" w:cs="Tahoma"/>
           <w:sz w:val="20"/>
           <w:szCs w:val="20"/>
         </w:rPr>
         <w:t>.</w:t>
       </w:r>
     </w:p>
-    <w:p>
+    <w:p xmlns:wp14="http://schemas.microsoft.com/office/word/2010/wordml" wp14:textId="77777777">
       <w:pPr>
         <w:numPr>
           <w:ilvl w:val="0"/>
@@ -1659,21 +1922,21 @@
         <w:contextualSpacing/>
         <w:jc w:val="both"/>
         <w:rPr>
-          <w:rFonts w:ascii="Tahoma" w:eastAsia="Calibri" w:hAnsi="Tahoma" w:cs="Tahoma"/>
-          <w:sz w:val="20"/>
-          <w:szCs w:val="20"/>
-        </w:rPr>
-      </w:pPr>
-      <w:r>
-        <w:rPr>
-          <w:rFonts w:ascii="Tahoma" w:eastAsia="Calibri" w:hAnsi="Tahoma" w:cs="Tahoma"/>
+          <w:rFonts w:ascii="Tahoma" w:hAnsi="Tahoma" w:eastAsia="Calibri" w:cs="Tahoma"/>
+          <w:sz w:val="20"/>
+          <w:szCs w:val="20"/>
+        </w:rPr>
+      </w:pPr>
+      <w:r>
+        <w:rPr>
+          <w:rFonts w:ascii="Tahoma" w:hAnsi="Tahoma" w:eastAsia="Calibri" w:cs="Tahoma"/>
           <w:sz w:val="20"/>
           <w:szCs w:val="20"/>
         </w:rPr>
         <w:t>Справка должна быть подписана работодателем заемщика:</w:t>
       </w:r>
     </w:p>
-    <w:p>
+    <w:p xmlns:wp14="http://schemas.microsoft.com/office/word/2010/wordml" wp14:textId="77777777">
       <w:pPr>
         <w:numPr>
           <w:ilvl w:val="0"/>
@@ -1687,21 +1950,21 @@
         <w:contextualSpacing/>
         <w:jc w:val="both"/>
         <w:rPr>
-          <w:rFonts w:ascii="Tahoma" w:eastAsia="Calibri" w:hAnsi="Tahoma" w:cs="Tahoma"/>
-          <w:sz w:val="20"/>
-          <w:szCs w:val="20"/>
-        </w:rPr>
-      </w:pPr>
-      <w:r>
-        <w:rPr>
-          <w:rFonts w:ascii="Tahoma" w:eastAsia="Calibri" w:hAnsi="Tahoma" w:cs="Tahoma"/>
+          <w:rFonts w:ascii="Tahoma" w:hAnsi="Tahoma" w:eastAsia="Calibri" w:cs="Tahoma"/>
+          <w:sz w:val="20"/>
+          <w:szCs w:val="20"/>
+        </w:rPr>
+      </w:pPr>
+      <w:r>
+        <w:rPr>
+          <w:rFonts w:ascii="Tahoma" w:hAnsi="Tahoma" w:eastAsia="Calibri" w:cs="Tahoma"/>
           <w:sz w:val="20"/>
           <w:szCs w:val="20"/>
         </w:rPr>
         <w:t>лицом, имеющим право действовать от имени юридического лица без доверенности (единоличный исполнительный орган);</w:t>
       </w:r>
     </w:p>
-    <w:p>
+    <w:p xmlns:wp14="http://schemas.microsoft.com/office/word/2010/wordml" wp14:textId="77777777">
       <w:pPr>
         <w:numPr>
           <w:ilvl w:val="0"/>
@@ -1715,14 +1978,14 @@
         <w:contextualSpacing/>
         <w:jc w:val="both"/>
         <w:rPr>
-          <w:rFonts w:ascii="Tahoma" w:eastAsia="Calibri" w:hAnsi="Tahoma" w:cs="Tahoma"/>
-          <w:sz w:val="20"/>
-          <w:szCs w:val="20"/>
-        </w:rPr>
-      </w:pPr>
-      <w:r>
-        <w:rPr>
-          <w:rFonts w:ascii="Tahoma" w:eastAsia="Calibri" w:hAnsi="Tahoma" w:cs="Tahoma"/>
+          <w:rFonts w:ascii="Tahoma" w:hAnsi="Tahoma" w:eastAsia="Calibri" w:cs="Tahoma"/>
+          <w:sz w:val="20"/>
+          <w:szCs w:val="20"/>
+        </w:rPr>
+      </w:pPr>
+      <w:r>
+        <w:rPr>
+          <w:rFonts w:ascii="Tahoma" w:hAnsi="Tahoma" w:eastAsia="Calibri" w:cs="Tahoma"/>
           <w:sz w:val="20"/>
           <w:szCs w:val="20"/>
         </w:rPr>
@@ -1730,7 +1993,7 @@
       </w:r>
       <w:r>
         <w:rPr>
-          <w:rFonts w:ascii="Tahoma" w:eastAsia="Calibri" w:hAnsi="Tahoma" w:cs="Tahoma"/>
+          <w:rFonts w:ascii="Tahoma" w:hAnsi="Tahoma" w:eastAsia="Calibri" w:cs="Tahoma"/>
           <w:sz w:val="20"/>
           <w:szCs w:val="20"/>
         </w:rPr>
@@ -1738,14 +2001,14 @@
       </w:r>
       <w:r>
         <w:rPr>
-          <w:rFonts w:ascii="Tahoma" w:eastAsia="Calibri" w:hAnsi="Tahoma" w:cs="Tahoma"/>
+          <w:rFonts w:ascii="Tahoma" w:hAnsi="Tahoma" w:eastAsia="Calibri" w:cs="Tahoma"/>
           <w:sz w:val="20"/>
           <w:szCs w:val="20"/>
         </w:rPr>
         <w:t>/органом работодателя,</w:t>
       </w:r>
     </w:p>
-    <w:p>
+    <w:p xmlns:wp14="http://schemas.microsoft.com/office/word/2010/wordml" wp14:textId="77777777">
       <w:pPr>
         <w:pStyle w:val="a3"/>
         <w:tabs>
@@ -1755,21 +2018,21 @@
         <w:ind w:left="1134"/>
         <w:jc w:val="both"/>
         <w:rPr>
-          <w:rFonts w:ascii="Tahoma" w:eastAsia="Calibri" w:hAnsi="Tahoma" w:cs="Tahoma"/>
-          <w:sz w:val="20"/>
-          <w:szCs w:val="20"/>
-        </w:rPr>
-      </w:pPr>
-      <w:r>
-        <w:rPr>
-          <w:rFonts w:ascii="Tahoma" w:eastAsia="Calibri" w:hAnsi="Tahoma" w:cs="Tahoma"/>
+          <w:rFonts w:ascii="Tahoma" w:hAnsi="Tahoma" w:eastAsia="Calibri" w:cs="Tahoma"/>
+          <w:sz w:val="20"/>
+          <w:szCs w:val="20"/>
+        </w:rPr>
+      </w:pPr>
+      <w:r>
+        <w:rPr>
+          <w:rFonts w:ascii="Tahoma" w:hAnsi="Tahoma" w:eastAsia="Calibri" w:cs="Tahoma"/>
           <w:sz w:val="20"/>
           <w:szCs w:val="20"/>
         </w:rPr>
         <w:t xml:space="preserve">например,  </w:t>
       </w:r>
     </w:p>
-    <w:p>
+    <w:p xmlns:wp14="http://schemas.microsoft.com/office/word/2010/wordml" wp14:textId="77777777">
       <w:pPr>
         <w:numPr>
           <w:ilvl w:val="0"/>
@@ -1783,7 +2046,7 @@
         <w:contextualSpacing/>
         <w:jc w:val="both"/>
         <w:rPr>
-          <w:rFonts w:ascii="Tahoma" w:eastAsia="Calibri" w:hAnsi="Tahoma" w:cs="Tahoma"/>
+          <w:rFonts w:ascii="Tahoma" w:hAnsi="Tahoma" w:eastAsia="Calibri" w:cs="Tahoma"/>
           <w:i/>
           <w:iCs/>
           <w:sz w:val="20"/>
@@ -1792,7 +2055,7 @@
       </w:pPr>
       <w:r>
         <w:rPr>
-          <w:rFonts w:ascii="Tahoma" w:eastAsia="Calibri" w:hAnsi="Tahoma" w:cs="Tahoma"/>
+          <w:rFonts w:ascii="Tahoma" w:hAnsi="Tahoma" w:eastAsia="Calibri" w:cs="Tahoma"/>
           <w:i/>
           <w:iCs/>
           <w:sz w:val="20"/>
@@ -1802,7 +2065,7 @@
       </w:r>
       <w:r>
         <w:rPr>
-          <w:rFonts w:ascii="Tahoma" w:eastAsia="Calibri" w:hAnsi="Tahoma" w:cs="Tahoma"/>
+          <w:rFonts w:ascii="Tahoma" w:hAnsi="Tahoma" w:eastAsia="Calibri" w:cs="Tahoma"/>
           <w:i/>
           <w:iCs/>
           <w:sz w:val="20"/>
@@ -1812,7 +2075,7 @@
       </w:r>
       <w:r>
         <w:rPr>
-          <w:rFonts w:ascii="Tahoma" w:eastAsia="Calibri" w:hAnsi="Tahoma" w:cs="Tahoma"/>
+          <w:rFonts w:ascii="Tahoma" w:hAnsi="Tahoma" w:eastAsia="Calibri" w:cs="Tahoma"/>
           <w:i/>
           <w:iCs/>
           <w:sz w:val="20"/>
@@ -1822,7 +2085,7 @@
       </w:r>
       <w:r>
         <w:rPr>
-          <w:rFonts w:ascii="Tahoma" w:eastAsia="Calibri" w:hAnsi="Tahoma" w:cs="Tahoma"/>
+          <w:rFonts w:ascii="Tahoma" w:hAnsi="Tahoma" w:eastAsia="Calibri" w:cs="Tahoma"/>
           <w:i/>
           <w:iCs/>
           <w:sz w:val="20"/>
@@ -1832,7 +2095,7 @@
       </w:r>
       <w:r>
         <w:rPr>
-          <w:rFonts w:ascii="Tahoma" w:eastAsia="Calibri" w:hAnsi="Tahoma" w:cs="Tahoma"/>
+          <w:rFonts w:ascii="Tahoma" w:hAnsi="Tahoma" w:eastAsia="Calibri" w:cs="Tahoma"/>
           <w:i/>
           <w:iCs/>
           <w:sz w:val="20"/>
@@ -1841,7 +2104,7 @@
         <w:t>управляющим директором;</w:t>
       </w:r>
     </w:p>
-    <w:p>
+    <w:p xmlns:wp14="http://schemas.microsoft.com/office/word/2010/wordml" wp14:textId="77777777">
       <w:pPr>
         <w:numPr>
           <w:ilvl w:val="0"/>
@@ -1855,7 +2118,7 @@
         <w:contextualSpacing/>
         <w:jc w:val="both"/>
         <w:rPr>
-          <w:rFonts w:ascii="Tahoma" w:eastAsia="Calibri" w:hAnsi="Tahoma" w:cs="Tahoma"/>
+          <w:rFonts w:ascii="Tahoma" w:hAnsi="Tahoma" w:eastAsia="Calibri" w:cs="Tahoma"/>
           <w:i/>
           <w:iCs/>
           <w:sz w:val="20"/>
@@ -1864,7 +2127,7 @@
       </w:pPr>
       <w:r>
         <w:rPr>
-          <w:rFonts w:ascii="Tahoma" w:eastAsia="Calibri" w:hAnsi="Tahoma" w:cs="Tahoma"/>
+          <w:rFonts w:ascii="Tahoma" w:hAnsi="Tahoma" w:eastAsia="Calibri" w:cs="Tahoma"/>
           <w:i/>
           <w:iCs/>
           <w:sz w:val="20"/>
@@ -1874,7 +2137,7 @@
       </w:r>
       <w:r>
         <w:rPr>
-          <w:rFonts w:ascii="Tahoma" w:eastAsia="Calibri" w:hAnsi="Tahoma" w:cs="Tahoma"/>
+          <w:rFonts w:ascii="Tahoma" w:hAnsi="Tahoma" w:eastAsia="Calibri" w:cs="Tahoma"/>
           <w:i/>
           <w:iCs/>
           <w:sz w:val="20"/>
@@ -1884,7 +2147,7 @@
       </w:r>
       <w:r>
         <w:rPr>
-          <w:rFonts w:ascii="Tahoma" w:eastAsia="Calibri" w:hAnsi="Tahoma" w:cs="Tahoma"/>
+          <w:rFonts w:ascii="Tahoma" w:hAnsi="Tahoma" w:eastAsia="Calibri" w:cs="Tahoma"/>
           <w:i/>
           <w:iCs/>
           <w:sz w:val="20"/>
@@ -1894,7 +2157,7 @@
       </w:r>
       <w:r>
         <w:rPr>
-          <w:rFonts w:ascii="Tahoma" w:eastAsia="Calibri" w:hAnsi="Tahoma" w:cs="Tahoma"/>
+          <w:rFonts w:ascii="Tahoma" w:hAnsi="Tahoma" w:eastAsia="Calibri" w:cs="Tahoma"/>
           <w:i/>
           <w:iCs/>
           <w:sz w:val="20"/>
@@ -1904,7 +2167,7 @@
       </w:r>
       <w:r>
         <w:rPr>
-          <w:rFonts w:ascii="Tahoma" w:eastAsia="Calibri" w:hAnsi="Tahoma" w:cs="Tahoma"/>
+          <w:rFonts w:ascii="Tahoma" w:hAnsi="Tahoma" w:eastAsia="Calibri" w:cs="Tahoma"/>
           <w:i/>
           <w:iCs/>
           <w:sz w:val="20"/>
@@ -1913,7 +2176,7 @@
         <w:t xml:space="preserve">управляющего директора; </w:t>
       </w:r>
     </w:p>
-    <w:p>
+    <w:p xmlns:wp14="http://schemas.microsoft.com/office/word/2010/wordml" wp14:textId="77777777">
       <w:pPr>
         <w:numPr>
           <w:ilvl w:val="0"/>
@@ -1927,7 +2190,7 @@
         <w:contextualSpacing/>
         <w:jc w:val="both"/>
         <w:rPr>
-          <w:rFonts w:ascii="Tahoma" w:eastAsia="Calibri" w:hAnsi="Tahoma" w:cs="Tahoma"/>
+          <w:rFonts w:ascii="Tahoma" w:hAnsi="Tahoma" w:eastAsia="Calibri" w:cs="Tahoma"/>
           <w:i/>
           <w:iCs/>
           <w:sz w:val="20"/>
@@ -1936,7 +2199,7 @@
       </w:pPr>
       <w:r>
         <w:rPr>
-          <w:rFonts w:ascii="Tahoma" w:eastAsia="Calibri" w:hAnsi="Tahoma" w:cs="Tahoma"/>
+          <w:rFonts w:ascii="Tahoma" w:hAnsi="Tahoma" w:eastAsia="Calibri" w:cs="Tahoma"/>
           <w:i/>
           <w:iCs/>
           <w:sz w:val="20"/>
@@ -1945,7 +2208,7 @@
         <w:t>финансовым директором;</w:t>
       </w:r>
     </w:p>
-    <w:p>
+    <w:p xmlns:wp14="http://schemas.microsoft.com/office/word/2010/wordml" wp14:textId="77777777">
       <w:pPr>
         <w:numPr>
           <w:ilvl w:val="0"/>
@@ -1959,7 +2222,7 @@
         <w:contextualSpacing/>
         <w:jc w:val="both"/>
         <w:rPr>
-          <w:rFonts w:ascii="Tahoma" w:eastAsia="Calibri" w:hAnsi="Tahoma" w:cs="Tahoma"/>
+          <w:rFonts w:ascii="Tahoma" w:hAnsi="Tahoma" w:eastAsia="Calibri" w:cs="Tahoma"/>
           <w:i/>
           <w:iCs/>
           <w:sz w:val="20"/>
@@ -1968,7 +2231,7 @@
       </w:pPr>
       <w:r>
         <w:rPr>
-          <w:rFonts w:ascii="Tahoma" w:eastAsia="Calibri" w:hAnsi="Tahoma" w:cs="Tahoma"/>
+          <w:rFonts w:ascii="Tahoma" w:hAnsi="Tahoma" w:eastAsia="Calibri" w:cs="Tahoma"/>
           <w:i/>
           <w:iCs/>
           <w:sz w:val="20"/>
@@ -1978,7 +2241,7 @@
       </w:r>
       <w:r>
         <w:rPr>
-          <w:rFonts w:ascii="Tahoma" w:eastAsia="Calibri" w:hAnsi="Tahoma" w:cs="Tahoma"/>
+          <w:rFonts w:ascii="Tahoma" w:hAnsi="Tahoma" w:eastAsia="Calibri" w:cs="Tahoma"/>
           <w:i/>
           <w:iCs/>
           <w:sz w:val="20"/>
@@ -1988,7 +2251,7 @@
       </w:r>
       <w:r>
         <w:rPr>
-          <w:rFonts w:ascii="Tahoma" w:eastAsia="Calibri" w:hAnsi="Tahoma" w:cs="Tahoma"/>
+          <w:rFonts w:ascii="Tahoma" w:hAnsi="Tahoma" w:eastAsia="Calibri" w:cs="Tahoma"/>
           <w:i/>
           <w:iCs/>
           <w:sz w:val="20"/>
@@ -1998,7 +2261,7 @@
       </w:r>
       <w:r>
         <w:rPr>
-          <w:rFonts w:ascii="Tahoma" w:eastAsia="Calibri" w:hAnsi="Tahoma" w:cs="Tahoma"/>
+          <w:rFonts w:ascii="Tahoma" w:hAnsi="Tahoma" w:eastAsia="Calibri" w:cs="Tahoma"/>
           <w:i/>
           <w:iCs/>
           <w:sz w:val="20"/>
@@ -2008,7 +2271,7 @@
       </w:r>
       <w:r>
         <w:rPr>
-          <w:rFonts w:ascii="Tahoma" w:eastAsia="Calibri" w:hAnsi="Tahoma" w:cs="Tahoma"/>
+          <w:rFonts w:ascii="Tahoma" w:hAnsi="Tahoma" w:eastAsia="Calibri" w:cs="Tahoma"/>
           <w:i/>
           <w:iCs/>
           <w:sz w:val="20"/>
@@ -2018,7 +2281,7 @@
       </w:r>
       <w:r>
         <w:rPr>
-          <w:rFonts w:ascii="Tahoma" w:eastAsia="Calibri" w:hAnsi="Tahoma" w:cs="Tahoma"/>
+          <w:rFonts w:ascii="Tahoma" w:hAnsi="Tahoma" w:eastAsia="Calibri" w:cs="Tahoma"/>
           <w:i/>
           <w:iCs/>
           <w:sz w:val="20"/>
@@ -2028,7 +2291,7 @@
       </w:r>
       <w:r>
         <w:rPr>
-          <w:rFonts w:ascii="Tahoma" w:eastAsia="Calibri" w:hAnsi="Tahoma" w:cs="Tahoma"/>
+          <w:rFonts w:ascii="Tahoma" w:hAnsi="Tahoma" w:eastAsia="Calibri" w:cs="Tahoma"/>
           <w:i/>
           <w:iCs/>
           <w:sz w:val="20"/>
@@ -2038,7 +2301,7 @@
       </w:r>
       <w:r>
         <w:rPr>
-          <w:rFonts w:ascii="Tahoma" w:eastAsia="Calibri" w:hAnsi="Tahoma" w:cs="Tahoma"/>
+          <w:rFonts w:ascii="Tahoma" w:hAnsi="Tahoma" w:eastAsia="Calibri" w:cs="Tahoma"/>
           <w:i/>
           <w:iCs/>
           <w:sz w:val="20"/>
@@ -2048,7 +2311,7 @@
       </w:r>
       <w:r>
         <w:rPr>
-          <w:rFonts w:ascii="Tahoma" w:eastAsia="Calibri" w:hAnsi="Tahoma" w:cs="Tahoma"/>
+          <w:rFonts w:ascii="Tahoma" w:hAnsi="Tahoma" w:eastAsia="Calibri" w:cs="Tahoma"/>
           <w:i/>
           <w:iCs/>
           <w:sz w:val="20"/>
@@ -2057,7 +2320,7 @@
         <w:t>обособленного подразделения);</w:t>
       </w:r>
     </w:p>
-    <w:p>
+    <w:p xmlns:wp14="http://schemas.microsoft.com/office/word/2010/wordml" wp14:textId="77777777">
       <w:pPr>
         <w:numPr>
           <w:ilvl w:val="0"/>
@@ -2071,7 +2334,7 @@
         <w:contextualSpacing/>
         <w:jc w:val="both"/>
         <w:rPr>
-          <w:rFonts w:ascii="Tahoma" w:eastAsia="Calibri" w:hAnsi="Tahoma" w:cs="Tahoma"/>
+          <w:rFonts w:ascii="Tahoma" w:hAnsi="Tahoma" w:eastAsia="Calibri" w:cs="Tahoma"/>
           <w:i/>
           <w:iCs/>
           <w:sz w:val="20"/>
@@ -2080,7 +2343,7 @@
       </w:pPr>
       <w:r>
         <w:rPr>
-          <w:rFonts w:ascii="Tahoma" w:eastAsia="Calibri" w:hAnsi="Tahoma" w:cs="Tahoma"/>
+          <w:rFonts w:ascii="Tahoma" w:hAnsi="Tahoma" w:eastAsia="Calibri" w:cs="Tahoma"/>
           <w:i/>
           <w:iCs/>
           <w:sz w:val="20"/>
@@ -2090,7 +2353,7 @@
       </w:r>
       <w:r>
         <w:rPr>
-          <w:rFonts w:ascii="Tahoma" w:eastAsia="Calibri" w:hAnsi="Tahoma" w:cs="Tahoma"/>
+          <w:rFonts w:ascii="Tahoma" w:hAnsi="Tahoma" w:eastAsia="Calibri" w:cs="Tahoma"/>
           <w:i/>
           <w:iCs/>
           <w:sz w:val="20"/>
@@ -2100,7 +2363,7 @@
       </w:r>
       <w:r>
         <w:rPr>
-          <w:rFonts w:ascii="Tahoma" w:eastAsia="Calibri" w:hAnsi="Tahoma" w:cs="Tahoma"/>
+          <w:rFonts w:ascii="Tahoma" w:hAnsi="Tahoma" w:eastAsia="Calibri" w:cs="Tahoma"/>
           <w:i/>
           <w:iCs/>
           <w:sz w:val="20"/>
@@ -2110,7 +2373,7 @@
       </w:r>
       <w:r>
         <w:rPr>
-          <w:rFonts w:ascii="Tahoma" w:eastAsia="Calibri" w:hAnsi="Tahoma" w:cs="Tahoma"/>
+          <w:rFonts w:ascii="Tahoma" w:hAnsi="Tahoma" w:eastAsia="Calibri" w:cs="Tahoma"/>
           <w:i/>
           <w:iCs/>
           <w:sz w:val="20"/>
@@ -2120,7 +2383,7 @@
       </w:r>
       <w:r>
         <w:rPr>
-          <w:rFonts w:ascii="Tahoma" w:eastAsia="Calibri" w:hAnsi="Tahoma" w:cs="Tahoma"/>
+          <w:rFonts w:ascii="Tahoma" w:hAnsi="Tahoma" w:eastAsia="Calibri" w:cs="Tahoma"/>
           <w:i/>
           <w:iCs/>
           <w:sz w:val="20"/>
@@ -2129,7 +2392,7 @@
         <w:t>руководителем отдела кадров;</w:t>
       </w:r>
     </w:p>
-    <w:p>
+    <w:p xmlns:wp14="http://schemas.microsoft.com/office/word/2010/wordml" wp14:textId="77777777">
       <w:pPr>
         <w:numPr>
           <w:ilvl w:val="0"/>
@@ -2143,7 +2406,7 @@
         <w:contextualSpacing/>
         <w:jc w:val="both"/>
         <w:rPr>
-          <w:rFonts w:ascii="Tahoma" w:eastAsia="Calibri" w:hAnsi="Tahoma" w:cs="Tahoma"/>
+          <w:rFonts w:ascii="Tahoma" w:hAnsi="Tahoma" w:eastAsia="Calibri" w:cs="Tahoma"/>
           <w:sz w:val="20"/>
           <w:szCs w:val="20"/>
         </w:rPr>
@@ -2151,7 +2414,7 @@
       <w:proofErr w:type="spellStart"/>
       <w:r>
         <w:rPr>
-          <w:rFonts w:ascii="Tahoma" w:eastAsia="Calibri" w:hAnsi="Tahoma" w:cs="Tahoma"/>
+          <w:rFonts w:ascii="Tahoma" w:hAnsi="Tahoma" w:eastAsia="Calibri" w:cs="Tahoma"/>
           <w:i/>
           <w:iCs/>
           <w:sz w:val="20"/>
@@ -2162,7 +2425,7 @@
       <w:proofErr w:type="spellEnd"/>
       <w:r>
         <w:rPr>
-          <w:rFonts w:ascii="Tahoma" w:eastAsia="Calibri" w:hAnsi="Tahoma" w:cs="Tahoma"/>
+          <w:rFonts w:ascii="Tahoma" w:hAnsi="Tahoma" w:eastAsia="Calibri" w:cs="Tahoma"/>
           <w:i/>
           <w:iCs/>
           <w:sz w:val="20"/>
@@ -2171,7 +2434,7 @@
         <w:t>. генерального директора (при предоставлении приказа о замещении).</w:t>
       </w:r>
     </w:p>
-    <w:p>
+    <w:p xmlns:wp14="http://schemas.microsoft.com/office/word/2010/wordml" wp14:textId="77777777">
       <w:pPr>
         <w:numPr>
           <w:ilvl w:val="0"/>
@@ -2184,21 +2447,21 @@
         <w:contextualSpacing/>
         <w:jc w:val="both"/>
         <w:rPr>
-          <w:rFonts w:ascii="Tahoma" w:eastAsia="Calibri" w:hAnsi="Tahoma" w:cs="Tahoma"/>
-          <w:sz w:val="20"/>
-          <w:szCs w:val="20"/>
-        </w:rPr>
-      </w:pPr>
-      <w:r>
-        <w:rPr>
-          <w:rFonts w:ascii="Tahoma" w:eastAsia="Calibri" w:hAnsi="Tahoma" w:cs="Tahoma"/>
+          <w:rFonts w:ascii="Tahoma" w:hAnsi="Tahoma" w:eastAsia="Calibri" w:cs="Tahoma"/>
+          <w:sz w:val="20"/>
+          <w:szCs w:val="20"/>
+        </w:rPr>
+      </w:pPr>
+      <w:r>
+        <w:rPr>
+          <w:rFonts w:ascii="Tahoma" w:hAnsi="Tahoma" w:eastAsia="Calibri" w:cs="Tahoma"/>
           <w:sz w:val="20"/>
           <w:szCs w:val="20"/>
         </w:rPr>
         <w:t>Если заемщик занимает в организации руководящую должность, справка должна быть подписана вышестоящим руководителем. Если заемщик является руководителем организации, справка должна быть подписана учредителем.</w:t>
       </w:r>
     </w:p>
-    <w:p>
+    <w:p xmlns:wp14="http://schemas.microsoft.com/office/word/2010/wordml" wp14:textId="77777777">
       <w:pPr>
         <w:numPr>
           <w:ilvl w:val="0"/>
@@ -2212,14 +2475,14 @@
         <w:contextualSpacing/>
         <w:jc w:val="both"/>
         <w:rPr>
-          <w:rFonts w:ascii="Tahoma" w:eastAsia="Calibri" w:hAnsi="Tahoma" w:cs="Tahoma"/>
-          <w:sz w:val="20"/>
-          <w:szCs w:val="20"/>
-        </w:rPr>
-      </w:pPr>
-      <w:r>
-        <w:rPr>
-          <w:rFonts w:ascii="Tahoma" w:eastAsia="Calibri" w:hAnsi="Tahoma" w:cs="Tahoma"/>
+          <w:rFonts w:ascii="Tahoma" w:hAnsi="Tahoma" w:eastAsia="Calibri" w:cs="Tahoma"/>
+          <w:sz w:val="20"/>
+          <w:szCs w:val="20"/>
+        </w:rPr>
+      </w:pPr>
+      <w:r>
+        <w:rPr>
+          <w:rFonts w:ascii="Tahoma" w:hAnsi="Tahoma" w:eastAsia="Calibri" w:cs="Tahoma"/>
           <w:sz w:val="20"/>
           <w:szCs w:val="20"/>
         </w:rPr>
@@ -2228,7 +2491,7 @@
       <w:proofErr w:type="spellStart"/>
       <w:r>
         <w:rPr>
-          <w:rFonts w:ascii="Tahoma" w:eastAsia="Calibri" w:hAnsi="Tahoma" w:cs="Tahoma"/>
+          <w:rFonts w:ascii="Tahoma" w:hAnsi="Tahoma" w:eastAsia="Calibri" w:cs="Tahoma"/>
           <w:sz w:val="20"/>
           <w:szCs w:val="20"/>
         </w:rPr>
@@ -2237,14 +2500,14 @@
       <w:proofErr w:type="spellEnd"/>
       <w:r>
         <w:rPr>
-          <w:rFonts w:ascii="Tahoma" w:eastAsia="Calibri" w:hAnsi="Tahoma" w:cs="Tahoma"/>
+          <w:rFonts w:ascii="Tahoma" w:hAnsi="Tahoma" w:eastAsia="Calibri" w:cs="Tahoma"/>
           <w:sz w:val="20"/>
           <w:szCs w:val="20"/>
         </w:rPr>
         <w:t xml:space="preserve">). </w:t>
       </w:r>
     </w:p>
-    <w:p>
+    <w:p xmlns:wp14="http://schemas.microsoft.com/office/word/2010/wordml" wp14:textId="77777777">
       <w:pPr>
         <w:pStyle w:val="a3"/>
         <w:numPr>
@@ -2254,14 +2517,14 @@
         <w:spacing w:after="0" w:line="240" w:lineRule="auto"/>
         <w:ind w:left="714" w:hanging="357"/>
         <w:rPr>
-          <w:rFonts w:ascii="Tahoma" w:eastAsia="Calibri" w:hAnsi="Tahoma" w:cs="Tahoma"/>
-          <w:sz w:val="20"/>
-          <w:szCs w:val="20"/>
-        </w:rPr>
-      </w:pPr>
-      <w:r>
-        <w:rPr>
-          <w:rFonts w:ascii="Tahoma" w:eastAsia="Calibri" w:hAnsi="Tahoma" w:cs="Tahoma"/>
+          <w:rFonts w:ascii="Tahoma" w:hAnsi="Tahoma" w:eastAsia="Calibri" w:cs="Tahoma"/>
+          <w:sz w:val="20"/>
+          <w:szCs w:val="20"/>
+        </w:rPr>
+      </w:pPr>
+      <w:r>
+        <w:rPr>
+          <w:rFonts w:ascii="Tahoma" w:hAnsi="Tahoma" w:eastAsia="Calibri" w:cs="Tahoma"/>
           <w:sz w:val="20"/>
           <w:szCs w:val="20"/>
         </w:rPr>
@@ -2269,7 +2532,7 @@
       </w:r>
       <w:r>
         <w:rPr>
-          <w:rFonts w:ascii="Tahoma" w:eastAsia="Calibri" w:hAnsi="Tahoma" w:cs="Tahoma"/>
+          <w:rFonts w:ascii="Tahoma" w:hAnsi="Tahoma" w:eastAsia="Calibri" w:cs="Tahoma"/>
           <w:sz w:val="20"/>
           <w:szCs w:val="20"/>
         </w:rPr>
@@ -2277,14 +2540,14 @@
       </w:r>
       <w:r>
         <w:rPr>
-          <w:rFonts w:ascii="Tahoma" w:eastAsia="Calibri" w:hAnsi="Tahoma" w:cs="Tahoma"/>
+          <w:rFonts w:ascii="Tahoma" w:hAnsi="Tahoma" w:eastAsia="Calibri" w:cs="Tahoma"/>
           <w:sz w:val="20"/>
           <w:szCs w:val="20"/>
         </w:rPr>
         <w:t>индивидуальных предпринимателей).</w:t>
       </w:r>
     </w:p>
-    <w:p>
+    <w:p xmlns:wp14="http://schemas.microsoft.com/office/word/2010/wordml" wp14:textId="77777777">
       <w:pPr>
         <w:numPr>
           <w:ilvl w:val="0"/>
@@ -2298,14 +2561,14 @@
         <w:contextualSpacing/>
         <w:jc w:val="both"/>
         <w:rPr>
-          <w:rFonts w:ascii="Tahoma" w:eastAsia="Calibri" w:hAnsi="Tahoma" w:cs="Tahoma"/>
-          <w:sz w:val="20"/>
-          <w:szCs w:val="20"/>
-        </w:rPr>
-      </w:pPr>
-      <w:r>
-        <w:rPr>
-          <w:rFonts w:ascii="Tahoma" w:eastAsia="Calibri" w:hAnsi="Tahoma" w:cs="Tahoma"/>
+          <w:rFonts w:ascii="Tahoma" w:hAnsi="Tahoma" w:eastAsia="Calibri" w:cs="Tahoma"/>
+          <w:sz w:val="20"/>
+          <w:szCs w:val="20"/>
+        </w:rPr>
+      </w:pPr>
+      <w:r>
+        <w:rPr>
+          <w:rFonts w:ascii="Tahoma" w:hAnsi="Tahoma" w:eastAsia="Calibri" w:cs="Tahoma"/>
           <w:sz w:val="20"/>
           <w:szCs w:val="20"/>
         </w:rPr>
@@ -2313,7 +2576,7 @@
       </w:r>
       <w:r>
         <w:rPr>
-          <w:rFonts w:ascii="Tahoma" w:eastAsia="Calibri" w:hAnsi="Tahoma" w:cs="Tahoma"/>
+          <w:rFonts w:ascii="Tahoma" w:hAnsi="Tahoma" w:eastAsia="Calibri" w:cs="Tahoma"/>
           <w:sz w:val="20"/>
           <w:szCs w:val="20"/>
         </w:rPr>
@@ -2321,14 +2584,14 @@
       </w:r>
       <w:r>
         <w:rPr>
-          <w:rFonts w:ascii="Tahoma" w:eastAsia="Calibri" w:hAnsi="Tahoma" w:cs="Tahoma"/>
+          <w:rFonts w:ascii="Tahoma" w:hAnsi="Tahoma" w:eastAsia="Calibri" w:cs="Tahoma"/>
           <w:sz w:val="20"/>
           <w:szCs w:val="20"/>
         </w:rPr>
         <w:t xml:space="preserve">В случае отсутствия в организации отдела кадров или бухгалтерии указывается телефон руководителя. Один из указанных номеров может быть номером мобильного телефона. </w:t>
       </w:r>
     </w:p>
-    <w:p>
+    <w:p xmlns:wp14="http://schemas.microsoft.com/office/word/2010/wordml" wp14:textId="77777777">
       <w:pPr>
         <w:numPr>
           <w:ilvl w:val="0"/>
@@ -2341,14 +2604,14 @@
         <w:contextualSpacing/>
         <w:jc w:val="both"/>
         <w:rPr>
-          <w:rFonts w:ascii="Tahoma" w:eastAsia="Calibri" w:hAnsi="Tahoma" w:cs="Tahoma"/>
-          <w:sz w:val="20"/>
-          <w:szCs w:val="20"/>
-        </w:rPr>
-      </w:pPr>
-      <w:r>
-        <w:rPr>
-          <w:rFonts w:ascii="Tahoma" w:eastAsia="Calibri" w:hAnsi="Tahoma" w:cs="Tahoma"/>
+          <w:rFonts w:ascii="Tahoma" w:hAnsi="Tahoma" w:eastAsia="Calibri" w:cs="Tahoma"/>
+          <w:sz w:val="20"/>
+          <w:szCs w:val="20"/>
+        </w:rPr>
+      </w:pPr>
+      <w:r>
+        <w:rPr>
+          <w:rFonts w:ascii="Tahoma" w:hAnsi="Tahoma" w:eastAsia="Calibri" w:cs="Tahoma"/>
           <w:sz w:val="20"/>
           <w:szCs w:val="20"/>
         </w:rPr>
@@ -2356,17 +2619,17 @@
       </w:r>
       <w:r>
         <w:rPr>
-          <w:rFonts w:ascii="Tahoma" w:eastAsia="Calibri" w:hAnsi="Tahoma" w:cs="Tahoma"/>
+          <w:rFonts w:ascii="Tahoma" w:hAnsi="Tahoma" w:eastAsia="Calibri" w:cs="Tahoma"/>
           <w:sz w:val="20"/>
           <w:szCs w:val="20"/>
         </w:rPr>
         <w:t>.</w:t>
       </w:r>
     </w:p>
-    <w:p/>
-    <w:p/>
+    <w:p xmlns:wp14="http://schemas.microsoft.com/office/word/2010/wordml" wp14:textId="77777777"/>
+    <w:p xmlns:wp14="http://schemas.microsoft.com/office/word/2010/wordml" wp14:textId="77777777"/>
     <w:sectPr>
-      <w:pgSz w:w="11906" w:h="16838"/>
+      <w:pgSz w:w="11906" w:h="16838" w:orient="portrait"/>
       <w:pgMar w:top="851" w:right="1134" w:bottom="568" w:left="1418" w:header="709" w:footer="709" w:gutter="0"/>
       <w:cols w:space="708"/>
       <w:docGrid w:linePitch="360"/>
@@ -2378,7 +2641,7 @@
 <file path=word/endnotes.xml><?xml version="1.0" encoding="utf-8"?>
 <w:endnotes xmlns:wpc="http://schemas.microsoft.com/office/word/2010/wordprocessingCanvas" xmlns:mc="http://schemas.openxmlformats.org/markup-compatibility/2006" xmlns:o="urn:schemas-microsoft-com:office:office" xmlns:r="http://schemas.openxmlformats.org/officeDocument/2006/relationships" xmlns:m="http://schemas.openxmlformats.org/officeDocument/2006/math" xmlns:v="urn:schemas-microsoft-com:vml" xmlns:wp14="http://schemas.microsoft.com/office/word/2010/wordprocessingDrawing" xmlns:wp="http://schemas.openxmlformats.org/drawingml/2006/wordprocessingDrawing" xmlns:w10="urn:schemas-microsoft-com:office:word" xmlns:w="http://schemas.openxmlformats.org/wordprocessingml/2006/main" xmlns:w14="http://schemas.microsoft.com/office/word/2010/wordml" xmlns:w15="http://schemas.microsoft.com/office/word/2012/wordml" xmlns:wpg="http://schemas.microsoft.com/office/word/2010/wordprocessingGroup" xmlns:wpi="http://schemas.microsoft.com/office/word/2010/wordprocessingInk" xmlns:wne="http://schemas.microsoft.com/office/word/2006/wordml" xmlns:wps="http://schemas.microsoft.com/office/word/2010/wordprocessingShape" mc:Ignorable="w14 w15 wp14">
   <w:endnote w:type="separator" w:id="-1">
-    <w:p>
+    <w:p xmlns:wp14="http://schemas.microsoft.com/office/word/2010/wordml" wp14:textId="77777777">
       <w:pPr>
         <w:spacing w:after="0" w:line="240" w:lineRule="auto"/>
       </w:pPr>
@@ -2388,7 +2651,7 @@
     </w:p>
   </w:endnote>
   <w:endnote w:type="continuationSeparator" w:id="0">
-    <w:p>
+    <w:p xmlns:wp14="http://schemas.microsoft.com/office/word/2010/wordml" wp14:textId="77777777">
       <w:pPr>
         <w:spacing w:after="0" w:line="240" w:lineRule="auto"/>
       </w:pPr>
@@ -2403,7 +2666,7 @@
 <file path=word/footnotes.xml><?xml version="1.0" encoding="utf-8"?>
 <w:footnotes xmlns:wpc="http://schemas.microsoft.com/office/word/2010/wordprocessingCanvas" xmlns:mc="http://schemas.openxmlformats.org/markup-compatibility/2006" xmlns:o="urn:schemas-microsoft-com:office:office" xmlns:r="http://schemas.openxmlformats.org/officeDocument/2006/relationships" xmlns:m="http://schemas.openxmlformats.org/officeDocument/2006/math" xmlns:v="urn:schemas-microsoft-com:vml" xmlns:wp14="http://schemas.microsoft.com/office/word/2010/wordprocessingDrawing" xmlns:wp="http://schemas.openxmlformats.org/drawingml/2006/wordprocessingDrawing" xmlns:w10="urn:schemas-microsoft-com:office:word" xmlns:w="http://schemas.openxmlformats.org/wordprocessingml/2006/main" xmlns:w14="http://schemas.microsoft.com/office/word/2010/wordml" xmlns:w15="http://schemas.microsoft.com/office/word/2012/wordml" xmlns:wpg="http://schemas.microsoft.com/office/word/2010/wordprocessingGroup" xmlns:wpi="http://schemas.microsoft.com/office/word/2010/wordprocessingInk" xmlns:wne="http://schemas.microsoft.com/office/word/2006/wordml" xmlns:wps="http://schemas.microsoft.com/office/word/2010/wordprocessingShape" mc:Ignorable="w14 w15 wp14">
   <w:footnote w:type="separator" w:id="-1">
-    <w:p>
+    <w:p xmlns:wp14="http://schemas.microsoft.com/office/word/2010/wordml" wp14:textId="77777777">
       <w:pPr>
         <w:spacing w:after="0" w:line="240" w:lineRule="auto"/>
       </w:pPr>
@@ -2413,7 +2676,7 @@
     </w:p>
   </w:footnote>
   <w:footnote w:type="continuationSeparator" w:id="0">
-    <w:p>
+    <w:p xmlns:wp14="http://schemas.microsoft.com/office/word/2010/wordml" wp14:textId="77777777">
       <w:pPr>
         <w:spacing w:after="0" w:line="240" w:lineRule="auto"/>
       </w:pPr>
@@ -2423,7 +2686,7 @@
     </w:p>
   </w:footnote>
   <w:footnote w:id="1">
-    <w:p>
+    <w:p xmlns:wp14="http://schemas.microsoft.com/office/word/2010/wordml" wp14:textId="77777777">
       <w:pPr>
         <w:pStyle w:val="a5"/>
         <w:rPr>
@@ -2469,7 +2732,7 @@
         <w:ind w:left="1713" w:hanging="360"/>
       </w:pPr>
       <w:rPr>
-        <w:rFonts w:ascii="Symbol" w:hAnsi="Symbol" w:hint="default"/>
+        <w:rFonts w:hint="default" w:ascii="Symbol" w:hAnsi="Symbol"/>
       </w:rPr>
     </w:lvl>
     <w:lvl w:ilvl="1" w:tplc="04190003" w:tentative="1">
@@ -2481,7 +2744,7 @@
         <w:ind w:left="2433" w:hanging="360"/>
       </w:pPr>
       <w:rPr>
-        <w:rFonts w:ascii="Courier New" w:hAnsi="Courier New" w:cs="Courier New" w:hint="default"/>
+        <w:rFonts w:hint="default" w:ascii="Courier New" w:hAnsi="Courier New" w:cs="Courier New"/>
       </w:rPr>
     </w:lvl>
     <w:lvl w:ilvl="2" w:tplc="04190005" w:tentative="1">
@@ -2493,7 +2756,7 @@
         <w:ind w:left="3153" w:hanging="360"/>
       </w:pPr>
       <w:rPr>
-        <w:rFonts w:ascii="Wingdings" w:hAnsi="Wingdings" w:hint="default"/>
+        <w:rFonts w:hint="default" w:ascii="Wingdings" w:hAnsi="Wingdings"/>
       </w:rPr>
     </w:lvl>
     <w:lvl w:ilvl="3" w:tplc="04190001" w:tentative="1">
@@ -2505,7 +2768,7 @@
         <w:ind w:left="3873" w:hanging="360"/>
       </w:pPr>
       <w:rPr>
-        <w:rFonts w:ascii="Symbol" w:hAnsi="Symbol" w:hint="default"/>
+        <w:rFonts w:hint="default" w:ascii="Symbol" w:hAnsi="Symbol"/>
       </w:rPr>
     </w:lvl>
     <w:lvl w:ilvl="4" w:tplc="04190003" w:tentative="1">
@@ -2517,7 +2780,7 @@
         <w:ind w:left="4593" w:hanging="360"/>
       </w:pPr>
       <w:rPr>
-        <w:rFonts w:ascii="Courier New" w:hAnsi="Courier New" w:cs="Courier New" w:hint="default"/>
+        <w:rFonts w:hint="default" w:ascii="Courier New" w:hAnsi="Courier New" w:cs="Courier New"/>
       </w:rPr>
     </w:lvl>
     <w:lvl w:ilvl="5" w:tplc="04190005" w:tentative="1">
@@ -2529,7 +2792,7 @@
         <w:ind w:left="5313" w:hanging="360"/>
       </w:pPr>
       <w:rPr>
-        <w:rFonts w:ascii="Wingdings" w:hAnsi="Wingdings" w:hint="default"/>
+        <w:rFonts w:hint="default" w:ascii="Wingdings" w:hAnsi="Wingdings"/>
       </w:rPr>
     </w:lvl>
     <w:lvl w:ilvl="6" w:tplc="04190001" w:tentative="1">
@@ -2541,7 +2804,7 @@
         <w:ind w:left="6033" w:hanging="360"/>
       </w:pPr>
       <w:rPr>
-        <w:rFonts w:ascii="Symbol" w:hAnsi="Symbol" w:hint="default"/>
+        <w:rFonts w:hint="default" w:ascii="Symbol" w:hAnsi="Symbol"/>
       </w:rPr>
     </w:lvl>
     <w:lvl w:ilvl="7" w:tplc="04190003" w:tentative="1">
@@ -2553,7 +2816,7 @@
         <w:ind w:left="6753" w:hanging="360"/>
       </w:pPr>
       <w:rPr>
-        <w:rFonts w:ascii="Courier New" w:hAnsi="Courier New" w:cs="Courier New" w:hint="default"/>
+        <w:rFonts w:hint="default" w:ascii="Courier New" w:hAnsi="Courier New" w:cs="Courier New"/>
       </w:rPr>
     </w:lvl>
     <w:lvl w:ilvl="8" w:tplc="04190005" w:tentative="1">
@@ -2565,7 +2828,7 @@
         <w:ind w:left="7473" w:hanging="360"/>
       </w:pPr>
       <w:rPr>
-        <w:rFonts w:ascii="Wingdings" w:hAnsi="Wingdings" w:hint="default"/>
+        <w:rFonts w:hint="default" w:ascii="Wingdings" w:hAnsi="Wingdings"/>
       </w:rPr>
     </w:lvl>
   </w:abstractNum>
@@ -2668,11 +2931,11 @@
 </file>
 
 <file path=word/styles.xml><?xml version="1.0" encoding="utf-8"?>
-<w:styles xmlns:mc="http://schemas.openxmlformats.org/markup-compatibility/2006" xmlns:r="http://schemas.openxmlformats.org/officeDocument/2006/relationships" xmlns:w="http://schemas.openxmlformats.org/wordprocessingml/2006/main" xmlns:w14="http://schemas.microsoft.com/office/word/2010/wordml" xmlns:w15="http://schemas.microsoft.com/office/word/2012/wordml" mc:Ignorable="w14 w15">
+<w:styles xmlns:wp14="http://schemas.microsoft.com/office/word/2010/wordprocessingDrawing" xmlns:mc="http://schemas.openxmlformats.org/markup-compatibility/2006" xmlns:r="http://schemas.openxmlformats.org/officeDocument/2006/relationships" xmlns:w="http://schemas.openxmlformats.org/wordprocessingml/2006/main" xmlns:w14="http://schemas.microsoft.com/office/word/2010/wordml" xmlns:w15="http://schemas.microsoft.com/office/word/2012/wordml" mc:Ignorable="w14 w15 wp14">
   <w:docDefaults>
     <w:rPrDefault>
       <w:rPr>
-        <w:rFonts w:asciiTheme="minorHAnsi" w:eastAsiaTheme="minorHAnsi" w:hAnsiTheme="minorHAnsi" w:cstheme="minorBidi"/>
+        <w:rFonts w:asciiTheme="minorHAnsi" w:hAnsiTheme="minorHAnsi" w:eastAsiaTheme="minorHAnsi" w:cstheme="minorBidi"/>
         <w:sz w:val="22"/>
         <w:szCs w:val="22"/>
         <w:lang w:val="ru-RU" w:eastAsia="en-US" w:bidi="ar-SA"/>
@@ -2687,14 +2950,14 @@
   <w:latentStyles w:defLockedState="0" w:defUIPriority="99" w:defSemiHidden="0" w:defUnhideWhenUsed="0" w:defQFormat="0" w:count="371">
     <w:lsdException w:name="Normal" w:uiPriority="0" w:qFormat="1"/>
     <w:lsdException w:name="heading 1" w:uiPriority="9" w:qFormat="1"/>
-    <w:lsdException w:name="heading 2" w:semiHidden="1" w:uiPriority="9" w:unhideWhenUsed="1" w:qFormat="1"/>
-    <w:lsdException w:name="heading 3" w:semiHidden="1" w:uiPriority="9" w:unhideWhenUsed="1" w:qFormat="1"/>
-    <w:lsdException w:name="heading 4" w:semiHidden="1" w:uiPriority="9" w:unhideWhenUsed="1" w:qFormat="1"/>
-    <w:lsdException w:name="heading 5" w:semiHidden="1" w:uiPriority="9" w:unhideWhenUsed="1" w:qFormat="1"/>
-    <w:lsdException w:name="heading 6" w:semiHidden="1" w:uiPriority="9" w:unhideWhenUsed="1" w:qFormat="1"/>
-    <w:lsdException w:name="heading 7" w:semiHidden="1" w:uiPriority="9" w:unhideWhenUsed="1" w:qFormat="1"/>
-    <w:lsdException w:name="heading 8" w:semiHidden="1" w:uiPriority="9" w:unhideWhenUsed="1" w:qFormat="1"/>
-    <w:lsdException w:name="heading 9" w:semiHidden="1" w:uiPriority="9" w:unhideWhenUsed="1" w:qFormat="1"/>
+    <w:lsdException w:name="heading 2" w:uiPriority="9" w:semiHidden="1" w:unhideWhenUsed="1" w:qFormat="1"/>
+    <w:lsdException w:name="heading 3" w:uiPriority="9" w:semiHidden="1" w:unhideWhenUsed="1" w:qFormat="1"/>
+    <w:lsdException w:name="heading 4" w:uiPriority="9" w:semiHidden="1" w:unhideWhenUsed="1" w:qFormat="1"/>
+    <w:lsdException w:name="heading 5" w:uiPriority="9" w:semiHidden="1" w:unhideWhenUsed="1" w:qFormat="1"/>
+    <w:lsdException w:name="heading 6" w:uiPriority="9" w:semiHidden="1" w:unhideWhenUsed="1" w:qFormat="1"/>
+    <w:lsdException w:name="heading 7" w:uiPriority="9" w:semiHidden="1" w:unhideWhenUsed="1" w:qFormat="1"/>
+    <w:lsdException w:name="heading 8" w:uiPriority="9" w:semiHidden="1" w:unhideWhenUsed="1" w:qFormat="1"/>
+    <w:lsdException w:name="heading 9" w:uiPriority="9" w:semiHidden="1" w:unhideWhenUsed="1" w:qFormat="1"/>
     <w:lsdException w:name="index 1" w:semiHidden="1" w:unhideWhenUsed="1"/>
     <w:lsdException w:name="index 2" w:semiHidden="1" w:unhideWhenUsed="1"/>
     <w:lsdException w:name="index 3" w:semiHidden="1" w:unhideWhenUsed="1"/>
@@ -2704,22 +2967,22 @@
     <w:lsdException w:name="index 7" w:semiHidden="1" w:unhideWhenUsed="1"/>
     <w:lsdException w:name="index 8" w:semiHidden="1" w:unhideWhenUsed="1"/>
     <w:lsdException w:name="index 9" w:semiHidden="1" w:unhideWhenUsed="1"/>
-    <w:lsdException w:name="toc 1" w:semiHidden="1" w:uiPriority="39" w:unhideWhenUsed="1"/>
-    <w:lsdException w:name="toc 2" w:semiHidden="1" w:uiPriority="39" w:unhideWhenUsed="1"/>
-    <w:lsdException w:name="toc 3" w:semiHidden="1" w:uiPriority="39" w:unhideWhenUsed="1"/>
-    <w:lsdException w:name="toc 4" w:semiHidden="1" w:uiPriority="39" w:unhideWhenUsed="1"/>
-    <w:lsdException w:name="toc 5" w:semiHidden="1" w:uiPriority="39" w:unhideWhenUsed="1"/>
-    <w:lsdException w:name="toc 6" w:semiHidden="1" w:uiPriority="39" w:unhideWhenUsed="1"/>
-    <w:lsdException w:name="toc 7" w:semiHidden="1" w:uiPriority="39" w:unhideWhenUsed="1"/>
-    <w:lsdException w:name="toc 8" w:semiHidden="1" w:uiPriority="39" w:unhideWhenUsed="1"/>
-    <w:lsdException w:name="toc 9" w:semiHidden="1" w:uiPriority="39" w:unhideWhenUsed="1"/>
+    <w:lsdException w:name="toc 1" w:uiPriority="39" w:semiHidden="1" w:unhideWhenUsed="1"/>
+    <w:lsdException w:name="toc 2" w:uiPriority="39" w:semiHidden="1" w:unhideWhenUsed="1"/>
+    <w:lsdException w:name="toc 3" w:uiPriority="39" w:semiHidden="1" w:unhideWhenUsed="1"/>
+    <w:lsdException w:name="toc 4" w:uiPriority="39" w:semiHidden="1" w:unhideWhenUsed="1"/>
+    <w:lsdException w:name="toc 5" w:uiPriority="39" w:semiHidden="1" w:unhideWhenUsed="1"/>
+    <w:lsdException w:name="toc 6" w:uiPriority="39" w:semiHidden="1" w:unhideWhenUsed="1"/>
+    <w:lsdException w:name="toc 7" w:uiPriority="39" w:semiHidden="1" w:unhideWhenUsed="1"/>
+    <w:lsdException w:name="toc 8" w:uiPriority="39" w:semiHidden="1" w:unhideWhenUsed="1"/>
+    <w:lsdException w:name="toc 9" w:uiPriority="39" w:semiHidden="1" w:unhideWhenUsed="1"/>
     <w:lsdException w:name="Normal Indent" w:semiHidden="1" w:unhideWhenUsed="1"/>
     <w:lsdException w:name="footnote text" w:semiHidden="1" w:unhideWhenUsed="1"/>
     <w:lsdException w:name="annotation text" w:semiHidden="1" w:unhideWhenUsed="1"/>
     <w:lsdException w:name="header" w:semiHidden="1" w:unhideWhenUsed="1"/>
     <w:lsdException w:name="footer" w:semiHidden="1" w:unhideWhenUsed="1"/>
     <w:lsdException w:name="index heading" w:semiHidden="1" w:unhideWhenUsed="1"/>
-    <w:lsdException w:name="caption" w:semiHidden="1" w:uiPriority="35" w:unhideWhenUsed="1" w:qFormat="1"/>
+    <w:lsdException w:name="caption" w:uiPriority="35" w:semiHidden="1" w:unhideWhenUsed="1" w:qFormat="1"/>
     <w:lsdException w:name="table of figures" w:semiHidden="1" w:unhideWhenUsed="1"/>
     <w:lsdException w:name="envelope address" w:semiHidden="1" w:unhideWhenUsed="1"/>
     <w:lsdException w:name="envelope return" w:semiHidden="1" w:unhideWhenUsed="1"/>
@@ -2750,7 +3013,7 @@
     <w:lsdException w:name="Title" w:uiPriority="10" w:qFormat="1"/>
     <w:lsdException w:name="Closing" w:semiHidden="1" w:unhideWhenUsed="1"/>
     <w:lsdException w:name="Signature" w:semiHidden="1" w:unhideWhenUsed="1"/>
-    <w:lsdException w:name="Default Paragraph Font" w:semiHidden="1" w:uiPriority="1" w:unhideWhenUsed="1"/>
+    <w:lsdException w:name="Default Paragraph Font" w:uiPriority="1" w:semiHidden="1" w:unhideWhenUsed="1"/>
     <w:lsdException w:name="Body Text" w:semiHidden="1" w:unhideWhenUsed="1"/>
     <w:lsdException w:name="Body Text Indent" w:semiHidden="1" w:unhideWhenUsed="1"/>
     <w:lsdException w:name="List Continue" w:semiHidden="1" w:unhideWhenUsed="1"/>
@@ -2950,8 +3213,8 @@
     <w:lsdException w:name="Subtle Reference" w:uiPriority="31" w:qFormat="1"/>
     <w:lsdException w:name="Intense Reference" w:uiPriority="32" w:qFormat="1"/>
     <w:lsdException w:name="Book Title" w:uiPriority="33" w:qFormat="1"/>
-    <w:lsdException w:name="Bibliography" w:semiHidden="1" w:uiPriority="37" w:unhideWhenUsed="1"/>
-    <w:lsdException w:name="TOC Heading" w:semiHidden="1" w:uiPriority="39" w:unhideWhenUsed="1" w:qFormat="1"/>
+    <w:lsdException w:name="Bibliography" w:uiPriority="37" w:semiHidden="1" w:unhideWhenUsed="1"/>
+    <w:lsdException w:name="TOC Heading" w:uiPriority="39" w:semiHidden="1" w:unhideWhenUsed="1" w:qFormat="1"/>
     <w:lsdException w:name="Plain Table 1" w:uiPriority="41"/>
     <w:lsdException w:name="Plain Table 2" w:uiPriority="42"/>
     <w:lsdException w:name="Plain Table 3" w:uiPriority="43"/>
@@ -3057,7 +3320,7 @@
     <w:lsdException w:name="List Table 6 Colorful Accent 6" w:uiPriority="51"/>
     <w:lsdException w:name="List Table 7 Colorful Accent 6" w:uiPriority="52"/>
   </w:latentStyles>
-  <w:style w:type="paragraph" w:default="1" w:styleId="a">
+  <w:style w:type="paragraph" w:styleId="a" w:default="1">
     <w:name w:val="Normal"/>
     <w:qFormat/>
     <w:rsid w:val="00D97082"/>
@@ -3065,13 +3328,13 @@
       <w:spacing w:after="200" w:line="276" w:lineRule="auto"/>
     </w:pPr>
   </w:style>
-  <w:style w:type="character" w:default="1" w:styleId="a0">
+  <w:style w:type="character" w:styleId="a0" w:default="1">
     <w:name w:val="Default Paragraph Font"/>
     <w:uiPriority w:val="1"/>
     <w:semiHidden/>
     <w:unhideWhenUsed/>
   </w:style>
-  <w:style w:type="table" w:default="1" w:styleId="a1">
+  <w:style w:type="table" w:styleId="a1" w:default="1">
     <w:name w:val="Normal Table"/>
     <w:uiPriority w:val="99"/>
     <w:semiHidden/>
@@ -3086,7 +3349,7 @@
       </w:tblCellMar>
     </w:tblPr>
   </w:style>
-  <w:style w:type="numbering" w:default="1" w:styleId="a2">
+  <w:style w:type="numbering" w:styleId="a2" w:default="1">
     <w:name w:val="No List"/>
     <w:uiPriority w:val="99"/>
     <w:semiHidden/>
@@ -3103,7 +3366,7 @@
       <w:contextualSpacing/>
     </w:pPr>
   </w:style>
-  <w:style w:type="table" w:customStyle="1" w:styleId="1">
+  <w:style w:type="table" w:styleId="1" w:customStyle="1">
     <w:name w:val="Сетка таблицы1"/>
     <w:basedOn w:val="a1"/>
     <w:next w:val="a4"/>
@@ -3113,16 +3376,16 @@
       <w:spacing w:after="0" w:line="240" w:lineRule="auto"/>
     </w:pPr>
     <w:rPr>
-      <w:rFonts w:ascii="Calibri" w:eastAsia="Calibri" w:hAnsi="Calibri" w:cs="Times New Roman"/>
+      <w:rFonts w:ascii="Calibri" w:hAnsi="Calibri" w:eastAsia="Calibri" w:cs="Times New Roman"/>
     </w:rPr>
     <w:tblPr>
       <w:tblBorders>
-        <w:top w:val="single" w:sz="4" w:space="0" w:color="auto"/>
-        <w:left w:val="single" w:sz="4" w:space="0" w:color="auto"/>
-        <w:bottom w:val="single" w:sz="4" w:space="0" w:color="auto"/>
-        <w:right w:val="single" w:sz="4" w:space="0" w:color="auto"/>
-        <w:insideH w:val="single" w:sz="4" w:space="0" w:color="auto"/>
-        <w:insideV w:val="single" w:sz="4" w:space="0" w:color="auto"/>
+        <w:top w:val="single" w:color="auto" w:sz="4" w:space="0"/>
+        <w:left w:val="single" w:color="auto" w:sz="4" w:space="0"/>
+        <w:bottom w:val="single" w:color="auto" w:sz="4" w:space="0"/>
+        <w:right w:val="single" w:color="auto" w:sz="4" w:space="0"/>
+        <w:insideH w:val="single" w:color="auto" w:sz="4" w:space="0"/>
+        <w:insideV w:val="single" w:color="auto" w:sz="4" w:space="0"/>
       </w:tblBorders>
     </w:tblPr>
   </w:style>
@@ -3143,7 +3406,7 @@
       <w:szCs w:val="20"/>
     </w:rPr>
   </w:style>
-  <w:style w:type="character" w:customStyle="1" w:styleId="a6">
+  <w:style w:type="character" w:styleId="a6" w:customStyle="1">
     <w:name w:val="Текст сноски Знак"/>
     <w:aliases w:val="Текст сноски Знак1 Знак Знак,Текст сноски Знак Знак Знак Знак,Footnote Text Char Знак Знак Знак,Footnote Text Char Знак Знак1,F1 Знак,Текст сноски-FN Знак,Oaeno niinee-FN Знак,Oaeno niinee Ciae Знак,Table_Footnote_last Знак,F Знак"/>
     <w:basedOn w:val="a0"/>
@@ -3178,12 +3441,12 @@
     </w:pPr>
     <w:tblPr>
       <w:tblBorders>
-        <w:top w:val="single" w:sz="4" w:space="0" w:color="auto"/>
-        <w:left w:val="single" w:sz="4" w:space="0" w:color="auto"/>
-        <w:bottom w:val="single" w:sz="4" w:space="0" w:color="auto"/>
-        <w:right w:val="single" w:sz="4" w:space="0" w:color="auto"/>
-        <w:insideH w:val="single" w:sz="4" w:space="0" w:color="auto"/>
-        <w:insideV w:val="single" w:sz="4" w:space="0" w:color="auto"/>
+        <w:top w:val="single" w:color="auto" w:sz="4" w:space="0"/>
+        <w:left w:val="single" w:color="auto" w:sz="4" w:space="0"/>
+        <w:bottom w:val="single" w:color="auto" w:sz="4" w:space="0"/>
+        <w:right w:val="single" w:color="auto" w:sz="4" w:space="0"/>
+        <w:insideH w:val="single" w:color="auto" w:sz="4" w:space="0"/>
+        <w:insideV w:val="single" w:color="auto" w:sz="4" w:space="0"/>
       </w:tblBorders>
     </w:tblPr>
   </w:style>

</xml_diff>